<commit_message>
Projet Chaumet & logo Ekino.ai
</commit_message>
<xml_diff>
--- a/memoire.docx
+++ b/memoire.docx
@@ -36,7 +36,7 @@
             <v:stroke joinstyle="miter"/>
             <v:path gradientshapeok="t" o:connecttype="rect"/>
           </v:shapetype>
-          <v:shape id="_x0000_s1028" type="#_x0000_t202" style="position:absolute;left:0;text-align:left;margin-left:65.25pt;margin-top:9.6pt;width:354.45pt;height:118.15pt;z-index:251662336;mso-width-relative:margin;mso-height-relative:margin" stroked="f">
+          <v:shape id="_x0000_s1028" type="#_x0000_t202" style="position:absolute;left:0;text-align:left;margin-left:65.25pt;margin-top:9.6pt;width:354.45pt;height:155.65pt;z-index:251662336;mso-width-relative:margin;mso-height-relative:margin" stroked="f">
             <v:textbox style="mso-next-textbox:#_x0000_s1028">
               <w:txbxContent>
                 <w:p>
@@ -76,7 +76,59 @@
                       <w:sz w:val="56"/>
                       <w:szCs w:val="56"/>
                     </w:rPr>
-                    <w:t>Refonte du site lcl.fr</w:t>
+                    <w:t>Refonte d</w:t>
+                  </w:r>
+                  <w:r>
+                    <w:rPr>
+                      <w:rFonts w:ascii="Caviar Dreams" w:hAnsi="Caviar Dreams"/>
+                      <w:sz w:val="56"/>
+                      <w:szCs w:val="56"/>
+                    </w:rPr>
+                    <w:t>es</w:t>
+                  </w:r>
+                  <w:r>
+                    <w:rPr>
+                      <w:rFonts w:ascii="Caviar Dreams" w:hAnsi="Caviar Dreams"/>
+                      <w:sz w:val="56"/>
+                      <w:szCs w:val="56"/>
+                    </w:rPr>
+                    <w:t xml:space="preserve"> site</w:t>
+                  </w:r>
+                  <w:r>
+                    <w:rPr>
+                      <w:rFonts w:ascii="Caviar Dreams" w:hAnsi="Caviar Dreams"/>
+                      <w:sz w:val="56"/>
+                      <w:szCs w:val="56"/>
+                    </w:rPr>
+                    <w:t>s</w:t>
+                  </w:r>
+                </w:p>
+                <w:p>
+                  <w:pPr>
+                    <w:pStyle w:val="Sansinterligne"/>
+                    <w:spacing w:line="276" w:lineRule="auto"/>
+                    <w:jc w:val="right"/>
+                    <w:rPr>
+                      <w:rFonts w:ascii="Caviar Dreams" w:hAnsi="Caviar Dreams"/>
+                      <w:sz w:val="56"/>
+                      <w:szCs w:val="56"/>
+                    </w:rPr>
+                  </w:pPr>
+                  <w:r>
+                    <w:rPr>
+                      <w:rFonts w:ascii="Caviar Dreams" w:hAnsi="Caviar Dreams"/>
+                      <w:sz w:val="56"/>
+                      <w:szCs w:val="56"/>
+                    </w:rPr>
+                    <w:t>lcl.fr</w:t>
+                  </w:r>
+                  <w:r>
+                    <w:rPr>
+                      <w:rFonts w:ascii="Caviar Dreams" w:hAnsi="Caviar Dreams"/>
+                      <w:sz w:val="56"/>
+                      <w:szCs w:val="56"/>
+                    </w:rPr>
+                    <w:t xml:space="preserve"> &amp; chaumet.fr</w:t>
                   </w:r>
                 </w:p>
               </w:txbxContent>
@@ -120,6 +172,17 @@
     <w:p>
       <w:pPr>
         <w:pStyle w:val="Sansinterligne"/>
+        <w:rPr>
+          <w:rFonts w:ascii="Caviar Dreams" w:hAnsi="Caviar Dreams"/>
+          <w:sz w:val="56"/>
+          <w:szCs w:val="56"/>
+        </w:rPr>
+      </w:pPr>
+    </w:p>
+    <w:p>
+      <w:pPr>
+        <w:pStyle w:val="Sansinterligne"/>
+        <w:jc w:val="center"/>
         <w:rPr>
           <w:rFonts w:ascii="Caviar Dreams" w:hAnsi="Caviar Dreams"/>
           <w:sz w:val="56"/>
@@ -229,33 +292,23 @@
         <w:pStyle w:val="Sansinterligne"/>
         <w:jc w:val="center"/>
       </w:pPr>
-    </w:p>
-    <w:p>
-      <w:pPr>
-        <w:pStyle w:val="Sansinterligne"/>
-        <w:jc w:val="center"/>
-      </w:pPr>
-    </w:p>
-    <w:p>
-      <w:pPr>
-        <w:pStyle w:val="Sansinterligne"/>
-        <w:jc w:val="center"/>
-      </w:pPr>
-    </w:p>
-    <w:p>
-      <w:pPr>
-        <w:pStyle w:val="Sansinterligne"/>
-        <w:jc w:val="center"/>
-      </w:pPr>
       <w:r>
         <w:rPr>
           <w:noProof/>
         </w:rPr>
         <w:drawing>
-          <wp:inline distT="0" distB="0" distL="0" distR="0">
-            <wp:extent cx="921525" cy="692567"/>
+          <wp:anchor distT="0" distB="0" distL="114300" distR="114300" simplePos="0" relativeHeight="251670528" behindDoc="1" locked="0" layoutInCell="1" allowOverlap="1">
+            <wp:simplePos x="0" y="0"/>
+            <wp:positionH relativeFrom="column">
+              <wp:posOffset>4545270</wp:posOffset>
+            </wp:positionH>
+            <wp:positionV relativeFrom="paragraph">
+              <wp:posOffset>139173</wp:posOffset>
+            </wp:positionV>
+            <wp:extent cx="1602716" cy="543464"/>
             <wp:effectExtent l="19050" t="0" r="0" b="0"/>
-            <wp:docPr id="5" name="Image 2" descr="R:\memoire\res\LOGO LCL ILLUS[Vectoriel].png"/>
+            <wp:wrapNone/>
+            <wp:docPr id="7" name="Image 4" descr="R:\memoire\res\fullsix_color.png"/>
             <wp:cNvGraphicFramePr>
               <a:graphicFrameLocks xmlns:a="http://schemas.openxmlformats.org/drawingml/2006/main" noChangeAspect="1"/>
             </wp:cNvGraphicFramePr>
@@ -263,7 +316,7 @@
               <a:graphicData uri="http://schemas.openxmlformats.org/drawingml/2006/picture">
                 <pic:pic xmlns:pic="http://schemas.openxmlformats.org/drawingml/2006/picture">
                   <pic:nvPicPr>
-                    <pic:cNvPr id="0" name="Picture 2" descr="R:\memoire\res\LOGO LCL ILLUS[Vectoriel].png"/>
+                    <pic:cNvPr id="0" name="Picture 4" descr="R:\memoire\res\fullsix_color.png"/>
                     <pic:cNvPicPr>
                       <a:picLocks noChangeAspect="1" noChangeArrowheads="1"/>
                     </pic:cNvPicPr>
@@ -278,7 +331,7 @@
                   <pic:spPr bwMode="auto">
                     <a:xfrm>
                       <a:off x="0" y="0"/>
-                      <a:ext cx="922008" cy="692930"/>
+                      <a:ext cx="1602716" cy="543464"/>
                     </a:xfrm>
                     <a:prstGeom prst="rect">
                       <a:avLst/>
@@ -294,24 +347,26 @@
                 </pic:pic>
               </a:graphicData>
             </a:graphic>
-          </wp:inline>
+          </wp:anchor>
         </w:drawing>
       </w:r>
       <w:r>
-        <w:tab/>
-      </w:r>
-      <w:r>
-        <w:tab/>
-      </w:r>
-      <w:r>
         <w:rPr>
           <w:noProof/>
         </w:rPr>
         <w:drawing>
-          <wp:inline distT="0" distB="0" distL="0" distR="0">
-            <wp:extent cx="1167765" cy="624840"/>
+          <wp:anchor distT="0" distB="0" distL="114300" distR="114300" simplePos="0" relativeHeight="251672576" behindDoc="1" locked="0" layoutInCell="1" allowOverlap="1">
+            <wp:simplePos x="0" y="0"/>
+            <wp:positionH relativeFrom="column">
+              <wp:posOffset>3039745</wp:posOffset>
+            </wp:positionH>
+            <wp:positionV relativeFrom="paragraph">
+              <wp:posOffset>17780</wp:posOffset>
+            </wp:positionV>
+            <wp:extent cx="1076325" cy="888365"/>
             <wp:effectExtent l="19050" t="0" r="0" b="0"/>
-            <wp:docPr id="6" name="Image 3" descr="R:\memoire\res\ekino.png"/>
+            <wp:wrapNone/>
+            <wp:docPr id="18" name="Image 17" descr="logo_ekino.png"/>
             <wp:cNvGraphicFramePr>
               <a:graphicFrameLocks xmlns:a="http://schemas.openxmlformats.org/drawingml/2006/main" noChangeAspect="1"/>
             </wp:cNvGraphicFramePr>
@@ -319,13 +374,61 @@
               <a:graphicData uri="http://schemas.openxmlformats.org/drawingml/2006/picture">
                 <pic:pic xmlns:pic="http://schemas.openxmlformats.org/drawingml/2006/picture">
                   <pic:nvPicPr>
-                    <pic:cNvPr id="0" name="Picture 3" descr="R:\memoire\res\ekino.png"/>
+                    <pic:cNvPr id="0" name="logo_ekino.png"/>
+                    <pic:cNvPicPr/>
+                  </pic:nvPicPr>
+                  <pic:blipFill>
+                    <a:blip r:embed="rId9" cstate="print"/>
+                    <a:stretch>
+                      <a:fillRect/>
+                    </a:stretch>
+                  </pic:blipFill>
+                  <pic:spPr>
+                    <a:xfrm>
+                      <a:off x="0" y="0"/>
+                      <a:ext cx="1076325" cy="888365"/>
+                    </a:xfrm>
+                    <a:prstGeom prst="rect">
+                      <a:avLst/>
+                    </a:prstGeom>
+                  </pic:spPr>
+                </pic:pic>
+              </a:graphicData>
+            </a:graphic>
+          </wp:anchor>
+        </w:drawing>
+      </w:r>
+      <w:r>
+        <w:rPr>
+          <w:noProof/>
+        </w:rPr>
+        <w:drawing>
+          <wp:anchor distT="0" distB="0" distL="114300" distR="114300" simplePos="0" relativeHeight="251671552" behindDoc="1" locked="0" layoutInCell="1" allowOverlap="1">
+            <wp:simplePos x="0" y="0"/>
+            <wp:positionH relativeFrom="column">
+              <wp:posOffset>-35356</wp:posOffset>
+            </wp:positionH>
+            <wp:positionV relativeFrom="paragraph">
+              <wp:posOffset>73660</wp:posOffset>
+            </wp:positionV>
+            <wp:extent cx="921229" cy="690113"/>
+            <wp:effectExtent l="19050" t="0" r="0" b="0"/>
+            <wp:wrapNone/>
+            <wp:docPr id="5" name="Image 2" descr="R:\memoire\res\LOGO LCL ILLUS[Vectoriel].png"/>
+            <wp:cNvGraphicFramePr>
+              <a:graphicFrameLocks xmlns:a="http://schemas.openxmlformats.org/drawingml/2006/main" noChangeAspect="1"/>
+            </wp:cNvGraphicFramePr>
+            <a:graphic xmlns:a="http://schemas.openxmlformats.org/drawingml/2006/main">
+              <a:graphicData uri="http://schemas.openxmlformats.org/drawingml/2006/picture">
+                <pic:pic xmlns:pic="http://schemas.openxmlformats.org/drawingml/2006/picture">
+                  <pic:nvPicPr>
+                    <pic:cNvPr id="0" name="Picture 2" descr="R:\memoire\res\LOGO LCL ILLUS[Vectoriel].png"/>
                     <pic:cNvPicPr>
                       <a:picLocks noChangeAspect="1" noChangeArrowheads="1"/>
                     </pic:cNvPicPr>
                   </pic:nvPicPr>
                   <pic:blipFill>
-                    <a:blip r:embed="rId9"/>
+                    <a:blip r:embed="rId10" cstate="print"/>
                     <a:srcRect/>
                     <a:stretch>
                       <a:fillRect/>
@@ -334,7 +437,7 @@
                   <pic:spPr bwMode="auto">
                     <a:xfrm>
                       <a:off x="0" y="0"/>
-                      <a:ext cx="1167765" cy="624840"/>
+                      <a:ext cx="921229" cy="690113"/>
                     </a:xfrm>
                     <a:prstGeom prst="rect">
                       <a:avLst/>
@@ -350,24 +453,32 @@
                 </pic:pic>
               </a:graphicData>
             </a:graphic>
-          </wp:inline>
+          </wp:anchor>
         </w:drawing>
       </w:r>
-      <w:r>
-        <w:tab/>
-      </w:r>
-      <w:r>
-        <w:tab/>
-      </w:r>
+    </w:p>
+    <w:p>
+      <w:pPr>
+        <w:pStyle w:val="Sansinterligne"/>
+        <w:jc w:val="center"/>
+      </w:pPr>
       <w:r>
         <w:rPr>
           <w:noProof/>
         </w:rPr>
         <w:drawing>
-          <wp:inline distT="0" distB="0" distL="0" distR="0">
-            <wp:extent cx="1593215" cy="542925"/>
-            <wp:effectExtent l="19050" t="0" r="6985" b="0"/>
-            <wp:docPr id="7" name="Image 4" descr="R:\memoire\res\fullsix_color.png"/>
+          <wp:anchor distT="0" distB="0" distL="114300" distR="114300" simplePos="0" relativeHeight="251668480" behindDoc="1" locked="0" layoutInCell="1" allowOverlap="1">
+            <wp:simplePos x="0" y="0"/>
+            <wp:positionH relativeFrom="column">
+              <wp:posOffset>1206848</wp:posOffset>
+            </wp:positionH>
+            <wp:positionV relativeFrom="paragraph">
+              <wp:posOffset>145020</wp:posOffset>
+            </wp:positionV>
+            <wp:extent cx="1445535" cy="250166"/>
+            <wp:effectExtent l="19050" t="0" r="2265" b="0"/>
+            <wp:wrapNone/>
+            <wp:docPr id="16" name="Image 15" descr="logo-chaumet.gif"/>
             <wp:cNvGraphicFramePr>
               <a:graphicFrameLocks xmlns:a="http://schemas.openxmlformats.org/drawingml/2006/main" noChangeAspect="1"/>
             </wp:cNvGraphicFramePr>
@@ -375,44 +486,58 @@
               <a:graphicData uri="http://schemas.openxmlformats.org/drawingml/2006/picture">
                 <pic:pic xmlns:pic="http://schemas.openxmlformats.org/drawingml/2006/picture">
                   <pic:nvPicPr>
-                    <pic:cNvPr id="0" name="Picture 4" descr="R:\memoire\res\fullsix_color.png"/>
-                    <pic:cNvPicPr>
-                      <a:picLocks noChangeAspect="1" noChangeArrowheads="1"/>
-                    </pic:cNvPicPr>
+                    <pic:cNvPr id="0" name="logo-chaumet.gif"/>
+                    <pic:cNvPicPr/>
                   </pic:nvPicPr>
                   <pic:blipFill>
-                    <a:blip r:embed="rId10"/>
-                    <a:srcRect/>
+                    <a:blip r:embed="rId11" cstate="print"/>
                     <a:stretch>
                       <a:fillRect/>
                     </a:stretch>
                   </pic:blipFill>
-                  <pic:spPr bwMode="auto">
+                  <pic:spPr>
                     <a:xfrm>
                       <a:off x="0" y="0"/>
-                      <a:ext cx="1593215" cy="542925"/>
+                      <a:ext cx="1445535" cy="250166"/>
                     </a:xfrm>
                     <a:prstGeom prst="rect">
                       <a:avLst/>
                     </a:prstGeom>
-                    <a:noFill/>
-                    <a:ln w="9525">
-                      <a:noFill/>
-                      <a:miter lim="800000"/>
-                      <a:headEnd/>
-                      <a:tailEnd/>
-                    </a:ln>
                   </pic:spPr>
                 </pic:pic>
               </a:graphicData>
             </a:graphic>
-          </wp:inline>
+          </wp:anchor>
         </w:drawing>
       </w:r>
     </w:p>
     <w:p>
       <w:pPr>
         <w:pStyle w:val="Sansinterligne"/>
+        <w:jc w:val="center"/>
+      </w:pPr>
+    </w:p>
+    <w:p>
+      <w:pPr>
+        <w:pStyle w:val="Sansinterligne"/>
+        <w:jc w:val="center"/>
+      </w:pPr>
+      <w:r>
+        <w:tab/>
+      </w:r>
+      <w:r>
+        <w:tab/>
+      </w:r>
+      <w:r>
+        <w:tab/>
+      </w:r>
+      <w:r>
+        <w:tab/>
+      </w:r>
+    </w:p>
+    <w:p>
+      <w:pPr>
+        <w:pStyle w:val="Sansinterligne"/>
       </w:pPr>
     </w:p>
     <w:p>
@@ -451,7 +576,7 @@
           <w:noProof/>
         </w:rPr>
         <w:pict>
-          <v:shape id="_x0000_s1031" type="#_x0000_t202" style="position:absolute;margin-left:103.35pt;margin-top:7.35pt;width:354.45pt;height:84.8pt;z-index:251663360;mso-width-relative:margin;mso-height-relative:margin" stroked="f">
+          <v:shape id="_x0000_s1031" type="#_x0000_t202" style="position:absolute;margin-left:108.8pt;margin-top:69.35pt;width:354.45pt;height:84.8pt;z-index:251663360;mso-width-relative:margin;mso-height-relative:margin" stroked="f">
             <v:textbox style="mso-next-textbox:#_x0000_s1031">
               <w:txbxContent>
                 <w:p>
@@ -466,6 +591,7 @@
                       <w:lang w:val="en-US"/>
                     </w:rPr>
                   </w:pPr>
+                  <w:proofErr w:type="spellStart"/>
                   <w:r>
                     <w:rPr>
                       <w:rFonts w:ascii="Caviar Dreams" w:hAnsi="Caviar Dreams"/>
@@ -473,7 +599,37 @@
                       <w:szCs w:val="64"/>
                       <w:lang w:val="en-US"/>
                     </w:rPr>
-                    <w:t>Licence lpcm – dev.</w:t>
+                    <w:t>Licence</w:t>
+                  </w:r>
+                  <w:proofErr w:type="spellEnd"/>
+                  <w:r>
+                    <w:rPr>
+                      <w:rFonts w:ascii="Caviar Dreams" w:hAnsi="Caviar Dreams"/>
+                      <w:sz w:val="64"/>
+                      <w:szCs w:val="64"/>
+                      <w:lang w:val="en-US"/>
+                    </w:rPr>
+                    <w:t xml:space="preserve"> </w:t>
+                  </w:r>
+                  <w:proofErr w:type="spellStart"/>
+                  <w:r>
+                    <w:rPr>
+                      <w:rFonts w:ascii="Caviar Dreams" w:hAnsi="Caviar Dreams"/>
+                      <w:sz w:val="64"/>
+                      <w:szCs w:val="64"/>
+                      <w:lang w:val="en-US"/>
+                    </w:rPr>
+                    <w:t>lpcm</w:t>
+                  </w:r>
+                  <w:proofErr w:type="spellEnd"/>
+                  <w:r>
+                    <w:rPr>
+                      <w:rFonts w:ascii="Caviar Dreams" w:hAnsi="Caviar Dreams"/>
+                      <w:sz w:val="64"/>
+                      <w:szCs w:val="64"/>
+                      <w:lang w:val="en-US"/>
+                    </w:rPr>
+                    <w:t xml:space="preserve"> – dev.</w:t>
                   </w:r>
                 </w:p>
                 <w:p>
@@ -551,7 +707,43 @@
           <w:sz w:val="24"/>
           <w:szCs w:val="24"/>
         </w:rPr>
-        <w:t>Membres DFO, Ekino et Fullsix France</w:t>
+        <w:t xml:space="preserve">Membres DFO, </w:t>
+      </w:r>
+      <w:proofErr w:type="spellStart"/>
+      <w:r>
+        <w:rPr>
+          <w:b/>
+          <w:sz w:val="24"/>
+          <w:szCs w:val="24"/>
+        </w:rPr>
+        <w:t>Ekino</w:t>
+      </w:r>
+      <w:proofErr w:type="spellEnd"/>
+      <w:r>
+        <w:rPr>
+          <w:b/>
+          <w:sz w:val="24"/>
+          <w:szCs w:val="24"/>
+        </w:rPr>
+        <w:t xml:space="preserve"> et </w:t>
+      </w:r>
+      <w:proofErr w:type="spellStart"/>
+      <w:r>
+        <w:rPr>
+          <w:b/>
+          <w:sz w:val="24"/>
+          <w:szCs w:val="24"/>
+        </w:rPr>
+        <w:t>Fullsix</w:t>
+      </w:r>
+      <w:proofErr w:type="spellEnd"/>
+      <w:r>
+        <w:rPr>
+          <w:b/>
+          <w:sz w:val="24"/>
+          <w:szCs w:val="24"/>
+        </w:rPr>
+        <w:t xml:space="preserve"> France</w:t>
       </w:r>
     </w:p>
     <w:p>
@@ -584,7 +776,39 @@
           <w:sz w:val="24"/>
           <w:szCs w:val="24"/>
         </w:rPr>
-        <w:t>DFO (Ekino/Fullsix)</w:t>
+        <w:t>DFO (</w:t>
+      </w:r>
+      <w:proofErr w:type="spellStart"/>
+      <w:r>
+        <w:rPr>
+          <w:sz w:val="24"/>
+          <w:szCs w:val="24"/>
+        </w:rPr>
+        <w:t>Ekino</w:t>
+      </w:r>
+      <w:proofErr w:type="spellEnd"/>
+      <w:r>
+        <w:rPr>
+          <w:sz w:val="24"/>
+          <w:szCs w:val="24"/>
+        </w:rPr>
+        <w:t>/</w:t>
+      </w:r>
+      <w:proofErr w:type="spellStart"/>
+      <w:r>
+        <w:rPr>
+          <w:sz w:val="24"/>
+          <w:szCs w:val="24"/>
+        </w:rPr>
+        <w:t>Fullsix</w:t>
+      </w:r>
+      <w:proofErr w:type="spellEnd"/>
+      <w:r>
+        <w:rPr>
+          <w:sz w:val="24"/>
+          <w:szCs w:val="24"/>
+        </w:rPr>
+        <w:t>)</w:t>
       </w:r>
       <w:r>
         <w:rPr>
@@ -616,8 +840,17 @@
           <w:sz w:val="24"/>
           <w:szCs w:val="24"/>
         </w:rPr>
-        <w:t>Anne-Sophie Diehl et Arnaud Gueras</w:t>
-      </w:r>
+        <w:t xml:space="preserve">Anne-Sophie Diehl et Arnaud </w:t>
+      </w:r>
+      <w:proofErr w:type="spellStart"/>
+      <w:r>
+        <w:rPr>
+          <w:sz w:val="24"/>
+          <w:szCs w:val="24"/>
+        </w:rPr>
+        <w:t>Gueras</w:t>
+      </w:r>
+      <w:proofErr w:type="spellEnd"/>
       <w:r>
         <w:rPr>
           <w:sz w:val="24"/>
@@ -630,8 +863,17 @@
           <w:sz w:val="24"/>
           <w:szCs w:val="24"/>
         </w:rPr>
-        <w:t>Cyril Balit</w:t>
-      </w:r>
+        <w:t xml:space="preserve">Cyril </w:t>
+      </w:r>
+      <w:proofErr w:type="spellStart"/>
+      <w:r>
+        <w:rPr>
+          <w:sz w:val="24"/>
+          <w:szCs w:val="24"/>
+        </w:rPr>
+        <w:t>Balit</w:t>
+      </w:r>
+      <w:proofErr w:type="spellEnd"/>
       <w:r>
         <w:rPr>
           <w:sz w:val="24"/>
@@ -683,8 +925,17 @@
           <w:sz w:val="24"/>
           <w:szCs w:val="24"/>
         </w:rPr>
-        <w:t>Thibault Lanssade</w:t>
-      </w:r>
+        <w:t xml:space="preserve">Thibault </w:t>
+      </w:r>
+      <w:proofErr w:type="spellStart"/>
+      <w:r>
+        <w:rPr>
+          <w:sz w:val="24"/>
+          <w:szCs w:val="24"/>
+        </w:rPr>
+        <w:t>Lanssade</w:t>
+      </w:r>
+      <w:proofErr w:type="spellEnd"/>
       <w:r>
         <w:rPr>
           <w:sz w:val="24"/>
@@ -724,13 +975,31 @@
         </w:rPr>
         <w:t xml:space="preserve">Enfin, </w:t>
       </w:r>
-      <w:r>
-        <w:rPr>
-          <w:sz w:val="24"/>
-          <w:szCs w:val="24"/>
-        </w:rPr>
-        <w:t>Fhenon De Urioste</w:t>
-      </w:r>
+      <w:proofErr w:type="spellStart"/>
+      <w:r>
+        <w:rPr>
+          <w:sz w:val="24"/>
+          <w:szCs w:val="24"/>
+        </w:rPr>
+        <w:t>Fhenon</w:t>
+      </w:r>
+      <w:proofErr w:type="spellEnd"/>
+      <w:r>
+        <w:rPr>
+          <w:sz w:val="24"/>
+          <w:szCs w:val="24"/>
+        </w:rPr>
+        <w:t xml:space="preserve"> De </w:t>
+      </w:r>
+      <w:proofErr w:type="spellStart"/>
+      <w:r>
+        <w:rPr>
+          <w:sz w:val="24"/>
+          <w:szCs w:val="24"/>
+        </w:rPr>
+        <w:t>Urioste</w:t>
+      </w:r>
+      <w:proofErr w:type="spellEnd"/>
       <w:r>
         <w:rPr>
           <w:sz w:val="24"/>
@@ -807,7 +1076,23 @@
           <w:sz w:val="24"/>
           <w:szCs w:val="24"/>
         </w:rPr>
-        <w:t>Je remercie également l’équipe pédagogique et les membres de l’administration de la licence lpcm de l’université de Cergy-Pontoise pour leurs enseignements et leurs écoutes tout au long de l’année.</w:t>
+        <w:t xml:space="preserve">Je remercie également l’équipe pédagogique et les membres de l’administration de la licence </w:t>
+      </w:r>
+      <w:proofErr w:type="spellStart"/>
+      <w:r>
+        <w:rPr>
+          <w:sz w:val="24"/>
+          <w:szCs w:val="24"/>
+        </w:rPr>
+        <w:t>lpcm</w:t>
+      </w:r>
+      <w:proofErr w:type="spellEnd"/>
+      <w:r>
+        <w:rPr>
+          <w:sz w:val="24"/>
+          <w:szCs w:val="24"/>
+        </w:rPr>
+        <w:t xml:space="preserve"> de l’université de Cergy-Pontoise pour leurs enseignements et leurs écoutes tout au long de l’année.</w:t>
       </w:r>
     </w:p>
     <w:p>
@@ -1086,7 +1371,26 @@
           <w:lang w:val="en-US"/>
         </w:rPr>
         <w:tab/>
-        <w:t xml:space="preserve">Fullsix </w:t>
+      </w:r>
+      <w:proofErr w:type="spellStart"/>
+      <w:r>
+        <w:rPr>
+          <w:rFonts w:ascii="Caviar Dreams" w:hAnsi="Caviar Dreams"/>
+          <w:sz w:val="36"/>
+          <w:szCs w:val="24"/>
+          <w:lang w:val="en-US"/>
+        </w:rPr>
+        <w:t>Fullsix</w:t>
+      </w:r>
+      <w:proofErr w:type="spellEnd"/>
+      <w:r>
+        <w:rPr>
+          <w:rFonts w:ascii="Caviar Dreams" w:hAnsi="Caviar Dreams"/>
+          <w:sz w:val="36"/>
+          <w:szCs w:val="24"/>
+          <w:lang w:val="en-US"/>
+        </w:rPr>
+        <w:t xml:space="preserve"> </w:t>
       </w:r>
       <w:r>
         <w:rPr>
@@ -1177,7 +1481,26 @@
           <w:lang w:val="en-US"/>
         </w:rPr>
         <w:tab/>
-        <w:t xml:space="preserve">Fullsix </w:t>
+      </w:r>
+      <w:proofErr w:type="spellStart"/>
+      <w:r>
+        <w:rPr>
+          <w:rFonts w:ascii="Caviar Dreams" w:hAnsi="Caviar Dreams"/>
+          <w:sz w:val="36"/>
+          <w:szCs w:val="24"/>
+          <w:lang w:val="en-US"/>
+        </w:rPr>
+        <w:t>Fullsix</w:t>
+      </w:r>
+      <w:proofErr w:type="spellEnd"/>
+      <w:r>
+        <w:rPr>
+          <w:rFonts w:ascii="Caviar Dreams" w:hAnsi="Caviar Dreams"/>
+          <w:sz w:val="36"/>
+          <w:szCs w:val="24"/>
+          <w:lang w:val="en-US"/>
+        </w:rPr>
+        <w:t xml:space="preserve"> </w:t>
       </w:r>
       <w:r>
         <w:rPr>
@@ -1260,7 +1583,26 @@
           <w:lang w:val="en-US"/>
         </w:rPr>
         <w:tab/>
-        <w:t xml:space="preserve">Ekino </w:t>
+      </w:r>
+      <w:proofErr w:type="spellStart"/>
+      <w:r>
+        <w:rPr>
+          <w:rFonts w:ascii="Caviar Dreams" w:hAnsi="Caviar Dreams"/>
+          <w:sz w:val="36"/>
+          <w:szCs w:val="24"/>
+          <w:lang w:val="en-US"/>
+        </w:rPr>
+        <w:t>Ekino</w:t>
+      </w:r>
+      <w:proofErr w:type="spellEnd"/>
+      <w:r>
+        <w:rPr>
+          <w:rFonts w:ascii="Caviar Dreams" w:hAnsi="Caviar Dreams"/>
+          <w:sz w:val="36"/>
+          <w:szCs w:val="24"/>
+          <w:lang w:val="en-US"/>
+        </w:rPr>
+        <w:t xml:space="preserve"> </w:t>
       </w:r>
       <w:r>
         <w:rPr>
@@ -1478,6 +1820,62 @@
           <w:szCs w:val="24"/>
         </w:rPr>
       </w:pPr>
+      <w:r>
+        <w:rPr>
+          <w:rFonts w:ascii="Caviar Dreams" w:hAnsi="Caviar Dreams"/>
+          <w:sz w:val="36"/>
+          <w:szCs w:val="24"/>
+        </w:rPr>
+        <w:tab/>
+      </w:r>
+      <w:r>
+        <w:rPr>
+          <w:rFonts w:ascii="Caviar Dreams" w:hAnsi="Caviar Dreams"/>
+          <w:sz w:val="36"/>
+          <w:szCs w:val="24"/>
+        </w:rPr>
+        <w:t>I.</w:t>
+      </w:r>
+      <w:r>
+        <w:rPr>
+          <w:rFonts w:ascii="Caviar Dreams" w:hAnsi="Caviar Dreams"/>
+          <w:sz w:val="36"/>
+          <w:szCs w:val="24"/>
+        </w:rPr>
+        <w:t>3</w:t>
+      </w:r>
+      <w:r>
+        <w:rPr>
+          <w:rFonts w:ascii="Caviar Dreams" w:hAnsi="Caviar Dreams"/>
+          <w:sz w:val="36"/>
+          <w:szCs w:val="24"/>
+        </w:rPr>
+        <w:tab/>
+      </w:r>
+      <w:r>
+        <w:rPr>
+          <w:rFonts w:ascii="Caviar Dreams" w:hAnsi="Caviar Dreams"/>
+          <w:sz w:val="36"/>
+          <w:szCs w:val="24"/>
+        </w:rPr>
+        <w:t xml:space="preserve">Projet 2 </w:t>
+      </w:r>
+      <w:r>
+        <w:rPr>
+          <w:rFonts w:ascii="Caviar Dreams" w:hAnsi="Caviar Dreams"/>
+          <w:sz w:val="36"/>
+          <w:szCs w:val="24"/>
+        </w:rPr>
+        <w:tab/>
+      </w:r>
+      <w:r>
+        <w:rPr>
+          <w:rFonts w:ascii="Caviar Dreams" w:hAnsi="Caviar Dreams"/>
+          <w:sz w:val="36"/>
+          <w:szCs w:val="24"/>
+        </w:rPr>
+        <w:t xml:space="preserve"> 8</w:t>
+      </w:r>
     </w:p>
     <w:p>
       <w:pPr>
@@ -1490,20 +1888,67 @@
         <w:ind w:left="482" w:hanging="482"/>
         <w:rPr>
           <w:rFonts w:ascii="Caviar Dreams" w:hAnsi="Caviar Dreams"/>
-          <w:b/>
-          <w:sz w:val="36"/>
-          <w:szCs w:val="24"/>
-        </w:rPr>
-      </w:pPr>
-      <w:r>
-        <w:rPr>
-          <w:rFonts w:ascii="Caviar Dreams" w:hAnsi="Caviar Dreams"/>
-          <w:b/>
-          <w:sz w:val="36"/>
-          <w:szCs w:val="24"/>
-        </w:rPr>
-        <w:t xml:space="preserve">II – Etude de la demande </w:t>
-      </w:r>
+          <w:sz w:val="36"/>
+          <w:szCs w:val="24"/>
+        </w:rPr>
+      </w:pPr>
+    </w:p>
+    <w:p>
+      <w:pPr>
+        <w:pStyle w:val="Sansinterligne"/>
+        <w:tabs>
+          <w:tab w:val="left" w:pos="1418"/>
+          <w:tab w:val="left" w:pos="1701"/>
+          <w:tab w:val="right" w:leader="dot" w:pos="7938"/>
+        </w:tabs>
+        <w:ind w:left="482" w:hanging="482"/>
+        <w:rPr>
+          <w:rFonts w:ascii="Caviar Dreams" w:hAnsi="Caviar Dreams"/>
+          <w:sz w:val="36"/>
+          <w:szCs w:val="24"/>
+        </w:rPr>
+      </w:pPr>
+    </w:p>
+    <w:p>
+      <w:pPr>
+        <w:pStyle w:val="Sansinterligne"/>
+        <w:tabs>
+          <w:tab w:val="left" w:pos="1418"/>
+          <w:tab w:val="left" w:pos="1701"/>
+          <w:tab w:val="right" w:leader="dot" w:pos="7938"/>
+        </w:tabs>
+        <w:ind w:left="482" w:hanging="482"/>
+        <w:rPr>
+          <w:rFonts w:ascii="Caviar Dreams" w:hAnsi="Caviar Dreams"/>
+          <w:sz w:val="36"/>
+          <w:szCs w:val="24"/>
+        </w:rPr>
+      </w:pPr>
+      <w:r>
+        <w:rPr>
+          <w:rFonts w:ascii="Caviar Dreams" w:hAnsi="Caviar Dreams"/>
+          <w:sz w:val="36"/>
+          <w:szCs w:val="24"/>
+        </w:rPr>
+        <w:t>II - LCL</w:t>
+      </w:r>
+    </w:p>
+    <w:p>
+      <w:pPr>
+        <w:pStyle w:val="Sansinterligne"/>
+        <w:tabs>
+          <w:tab w:val="left" w:pos="1418"/>
+          <w:tab w:val="left" w:pos="1701"/>
+          <w:tab w:val="right" w:leader="dot" w:pos="7938"/>
+        </w:tabs>
+        <w:ind w:left="482" w:hanging="482"/>
+        <w:rPr>
+          <w:rFonts w:ascii="Caviar Dreams" w:hAnsi="Caviar Dreams"/>
+          <w:b/>
+          <w:sz w:val="36"/>
+          <w:szCs w:val="24"/>
+        </w:rPr>
+      </w:pPr>
       <w:r>
         <w:rPr>
           <w:rFonts w:ascii="Caviar Dreams" w:hAnsi="Caviar Dreams"/>
@@ -1512,24 +1957,17 @@
           <w:szCs w:val="24"/>
         </w:rPr>
         <w:tab/>
-      </w:r>
-      <w:r>
-        <w:rPr>
-          <w:rFonts w:ascii="Caviar Dreams" w:hAnsi="Caviar Dreams"/>
-          <w:b/>
-          <w:sz w:val="36"/>
-          <w:szCs w:val="24"/>
-        </w:rPr>
-        <w:t xml:space="preserve"> </w:t>
-      </w:r>
-      <w:r>
-        <w:rPr>
-          <w:rFonts w:ascii="Caviar Dreams" w:hAnsi="Caviar Dreams"/>
-          <w:b/>
-          <w:sz w:val="36"/>
-          <w:szCs w:val="24"/>
-        </w:rPr>
-        <w:t>8</w:t>
+        <w:t xml:space="preserve">II.1 – Etude de la demande </w:t>
+      </w:r>
+      <w:r>
+        <w:rPr>
+          <w:rFonts w:ascii="Caviar Dreams" w:hAnsi="Caviar Dreams"/>
+          <w:b/>
+          <w:sz w:val="36"/>
+          <w:szCs w:val="24"/>
+        </w:rPr>
+        <w:tab/>
+        <w:t xml:space="preserve"> 8</w:t>
       </w:r>
     </w:p>
     <w:p>
@@ -1556,7 +1994,6 @@
           <w:szCs w:val="24"/>
         </w:rPr>
         <w:tab/>
-        <w:t>II.1</w:t>
       </w:r>
       <w:r>
         <w:rPr>
@@ -1572,15 +2009,32 @@
           <w:sz w:val="36"/>
           <w:szCs w:val="24"/>
         </w:rPr>
-        <w:t>Objectifs</w:t>
-      </w:r>
-      <w:r>
-        <w:rPr>
-          <w:rFonts w:ascii="Caviar Dreams" w:hAnsi="Caviar Dreams"/>
-          <w:sz w:val="36"/>
-          <w:szCs w:val="24"/>
-        </w:rPr>
-        <w:t xml:space="preserve"> </w:t>
+        <w:t>II.</w:t>
+      </w:r>
+      <w:r>
+        <w:rPr>
+          <w:rFonts w:ascii="Caviar Dreams" w:hAnsi="Caviar Dreams"/>
+          <w:sz w:val="36"/>
+          <w:szCs w:val="24"/>
+        </w:rPr>
+        <w:t>1.</w:t>
+      </w:r>
+      <w:r>
+        <w:rPr>
+          <w:rFonts w:ascii="Caviar Dreams" w:hAnsi="Caviar Dreams"/>
+          <w:sz w:val="36"/>
+          <w:szCs w:val="24"/>
+        </w:rPr>
+        <w:t>1</w:t>
+      </w:r>
+      <w:r>
+        <w:rPr>
+          <w:rFonts w:ascii="Caviar Dreams" w:hAnsi="Caviar Dreams"/>
+          <w:sz w:val="36"/>
+          <w:szCs w:val="24"/>
+        </w:rPr>
+        <w:tab/>
+        <w:t xml:space="preserve">Objectifs </w:t>
       </w:r>
       <w:r>
         <w:rPr>
@@ -1639,7 +2093,6 @@
           <w:szCs w:val="24"/>
         </w:rPr>
         <w:tab/>
-        <w:t>II.2</w:t>
       </w:r>
       <w:r>
         <w:rPr>
@@ -1655,6 +2108,31 @@
           <w:sz w:val="36"/>
           <w:szCs w:val="24"/>
         </w:rPr>
+        <w:t>II.</w:t>
+      </w:r>
+      <w:r>
+        <w:rPr>
+          <w:rFonts w:ascii="Caviar Dreams" w:hAnsi="Caviar Dreams"/>
+          <w:sz w:val="36"/>
+          <w:szCs w:val="24"/>
+        </w:rPr>
+        <w:t>1.</w:t>
+      </w:r>
+      <w:r>
+        <w:rPr>
+          <w:rFonts w:ascii="Caviar Dreams" w:hAnsi="Caviar Dreams"/>
+          <w:sz w:val="36"/>
+          <w:szCs w:val="24"/>
+        </w:rPr>
+        <w:t>2</w:t>
+      </w:r>
+      <w:r>
+        <w:rPr>
+          <w:rFonts w:ascii="Caviar Dreams" w:hAnsi="Caviar Dreams"/>
+          <w:sz w:val="36"/>
+          <w:szCs w:val="24"/>
+        </w:rPr>
+        <w:tab/>
         <w:t>Etude de l’existant</w:t>
       </w:r>
       <w:r>
@@ -1722,7 +2200,6 @@
           <w:szCs w:val="24"/>
         </w:rPr>
         <w:tab/>
-        <w:t>II.3</w:t>
       </w:r>
       <w:r>
         <w:rPr>
@@ -1731,7 +2208,47 @@
           <w:szCs w:val="24"/>
         </w:rPr>
         <w:tab/>
-        <w:t>Outils existant</w:t>
+      </w:r>
+      <w:r>
+        <w:rPr>
+          <w:rFonts w:ascii="Caviar Dreams" w:hAnsi="Caviar Dreams"/>
+          <w:sz w:val="36"/>
+          <w:szCs w:val="24"/>
+        </w:rPr>
+        <w:t>II.</w:t>
+      </w:r>
+      <w:r>
+        <w:rPr>
+          <w:rFonts w:ascii="Caviar Dreams" w:hAnsi="Caviar Dreams"/>
+          <w:sz w:val="36"/>
+          <w:szCs w:val="24"/>
+        </w:rPr>
+        <w:t>1.</w:t>
+      </w:r>
+      <w:r>
+        <w:rPr>
+          <w:rFonts w:ascii="Caviar Dreams" w:hAnsi="Caviar Dreams"/>
+          <w:sz w:val="36"/>
+          <w:szCs w:val="24"/>
+        </w:rPr>
+        <w:t>3</w:t>
+      </w:r>
+      <w:r>
+        <w:rPr>
+          <w:rFonts w:ascii="Caviar Dreams" w:hAnsi="Caviar Dreams"/>
+          <w:sz w:val="36"/>
+          <w:szCs w:val="24"/>
+        </w:rPr>
+        <w:tab/>
+        <w:t xml:space="preserve">Outils </w:t>
+      </w:r>
+      <w:r>
+        <w:rPr>
+          <w:rFonts w:ascii="Caviar Dreams" w:hAnsi="Caviar Dreams"/>
+          <w:sz w:val="36"/>
+          <w:szCs w:val="24"/>
+        </w:rPr>
+        <w:t>utilisés</w:t>
       </w:r>
       <w:r>
         <w:rPr>
@@ -1798,14 +2315,6 @@
           <w:sz w:val="36"/>
           <w:szCs w:val="24"/>
         </w:rPr>
-        <w:t>II.3.1</w:t>
-      </w:r>
-      <w:r>
-        <w:rPr>
-          <w:rFonts w:ascii="Caviar Dreams" w:hAnsi="Caviar Dreams"/>
-          <w:sz w:val="36"/>
-          <w:szCs w:val="24"/>
-        </w:rPr>
         <w:tab/>
       </w:r>
       <w:r>
@@ -1814,15 +2323,7 @@
           <w:sz w:val="36"/>
           <w:szCs w:val="24"/>
         </w:rPr>
-        <w:t>Framework</w:t>
-      </w:r>
-      <w:r>
-        <w:rPr>
-          <w:rFonts w:ascii="Caviar Dreams" w:hAnsi="Caviar Dreams"/>
-          <w:sz w:val="36"/>
-          <w:szCs w:val="24"/>
-        </w:rPr>
-        <w:t xml:space="preserve"> </w:t>
+        <w:t xml:space="preserve">II.1.3.1 Framework </w:t>
       </w:r>
       <w:r>
         <w:rPr>
@@ -1881,24 +2382,17 @@
           <w:sz w:val="36"/>
           <w:szCs w:val="24"/>
         </w:rPr>
-        <w:t xml:space="preserve">II.3.1.1 CSS </w:t>
-      </w:r>
-      <w:r>
-        <w:rPr>
-          <w:rFonts w:ascii="Caviar Dreams" w:hAnsi="Caviar Dreams"/>
-          <w:sz w:val="36"/>
-          <w:szCs w:val="24"/>
-        </w:rPr>
         <w:tab/>
-        <w:t>1</w:t>
-      </w:r>
-      <w:r>
-        <w:rPr>
-          <w:rFonts w:ascii="Caviar Dreams" w:hAnsi="Caviar Dreams"/>
-          <w:sz w:val="36"/>
-          <w:szCs w:val="24"/>
-        </w:rPr>
-        <w:t>1</w:t>
+        <w:t xml:space="preserve">II.1.3.1.1 CSS </w:t>
+      </w:r>
+      <w:r>
+        <w:rPr>
+          <w:rFonts w:ascii="Caviar Dreams" w:hAnsi="Caviar Dreams"/>
+          <w:sz w:val="36"/>
+          <w:szCs w:val="24"/>
+        </w:rPr>
+        <w:tab/>
+        <w:t>11</w:t>
       </w:r>
     </w:p>
     <w:p>
@@ -1941,7 +2435,6 @@
           <w:szCs w:val="24"/>
         </w:rPr>
         <w:tab/>
-        <w:t xml:space="preserve">II.3.1.2 JavaScript </w:t>
       </w:r>
       <w:r>
         <w:rPr>
@@ -1950,15 +2443,16 @@
           <w:szCs w:val="24"/>
         </w:rPr>
         <w:tab/>
-        <w:t>1</w:t>
-      </w:r>
-      <w:r>
-        <w:rPr>
-          <w:rFonts w:ascii="Caviar Dreams" w:hAnsi="Caviar Dreams"/>
-          <w:sz w:val="36"/>
-          <w:szCs w:val="24"/>
-        </w:rPr>
-        <w:t>3</w:t>
+        <w:t xml:space="preserve">II.1.3.1.2 JavaScript </w:t>
+      </w:r>
+      <w:r>
+        <w:rPr>
+          <w:rFonts w:ascii="Caviar Dreams" w:hAnsi="Caviar Dreams"/>
+          <w:sz w:val="36"/>
+          <w:szCs w:val="24"/>
+        </w:rPr>
+        <w:tab/>
+        <w:t>13</w:t>
       </w:r>
     </w:p>
     <w:p>
@@ -2000,32 +2494,8 @@
           <w:sz w:val="36"/>
           <w:szCs w:val="24"/>
         </w:rPr>
-        <w:t>II.3.2</w:t>
-      </w:r>
-      <w:r>
-        <w:rPr>
-          <w:rFonts w:ascii="Caviar Dreams" w:hAnsi="Caviar Dreams"/>
-          <w:sz w:val="36"/>
-          <w:szCs w:val="24"/>
-        </w:rPr>
         <w:tab/>
-        <w:t>Web</w:t>
-      </w:r>
-      <w:r>
-        <w:rPr>
-          <w:rFonts w:ascii="Caviar Dreams" w:hAnsi="Caviar Dreams"/>
-          <w:sz w:val="36"/>
-          <w:szCs w:val="24"/>
-        </w:rPr>
-        <w:t>-s</w:t>
-      </w:r>
-      <w:r>
-        <w:rPr>
-          <w:rFonts w:ascii="Caviar Dreams" w:hAnsi="Caviar Dreams"/>
-          <w:sz w:val="36"/>
-          <w:szCs w:val="24"/>
-        </w:rPr>
-        <w:t>ervices</w:t>
+        <w:t>II.1.3.2 Web-services</w:t>
       </w:r>
       <w:r>
         <w:rPr>
@@ -2034,15 +2504,44 @@
           <w:szCs w:val="24"/>
         </w:rPr>
         <w:tab/>
-        <w:t>1</w:t>
-      </w:r>
-      <w:r>
-        <w:rPr>
-          <w:rFonts w:ascii="Caviar Dreams" w:hAnsi="Caviar Dreams"/>
-          <w:sz w:val="36"/>
-          <w:szCs w:val="24"/>
-        </w:rPr>
-        <w:t>4</w:t>
+        <w:t>14</w:t>
+      </w:r>
+    </w:p>
+    <w:p>
+      <w:pPr>
+        <w:pStyle w:val="Sansinterligne"/>
+        <w:tabs>
+          <w:tab w:val="left" w:pos="1418"/>
+          <w:tab w:val="left" w:pos="1701"/>
+          <w:tab w:val="right" w:leader="dot" w:pos="7938"/>
+        </w:tabs>
+        <w:ind w:left="482" w:hanging="482"/>
+        <w:rPr>
+          <w:rFonts w:ascii="Caviar Dreams" w:hAnsi="Caviar Dreams"/>
+          <w:b/>
+          <w:sz w:val="36"/>
+          <w:szCs w:val="24"/>
+        </w:rPr>
+      </w:pPr>
+      <w:r>
+        <w:rPr>
+          <w:rFonts w:ascii="Caviar Dreams" w:hAnsi="Caviar Dreams"/>
+          <w:b/>
+          <w:sz w:val="36"/>
+          <w:szCs w:val="24"/>
+        </w:rPr>
+        <w:tab/>
+        <w:t xml:space="preserve">II.2 – Travail réalisé </w:t>
+      </w:r>
+      <w:r>
+        <w:rPr>
+          <w:rFonts w:ascii="Caviar Dreams" w:hAnsi="Caviar Dreams"/>
+          <w:b/>
+          <w:sz w:val="36"/>
+          <w:szCs w:val="24"/>
+        </w:rPr>
+        <w:tab/>
+        <w:t xml:space="preserve"> 15</w:t>
       </w:r>
     </w:p>
     <w:p>
@@ -2151,6 +2650,52 @@
       <w:pPr>
         <w:pStyle w:val="Sansinterligne"/>
         <w:tabs>
+          <w:tab w:val="right" w:leader="dot" w:pos="7938"/>
+        </w:tabs>
+        <w:rPr>
+          <w:rFonts w:ascii="Caviar Dreams" w:hAnsi="Caviar Dreams"/>
+          <w:b/>
+          <w:i/>
+          <w:sz w:val="36"/>
+          <w:szCs w:val="24"/>
+        </w:rPr>
+      </w:pPr>
+      <w:r>
+        <w:rPr>
+          <w:rFonts w:ascii="Caviar Dreams" w:hAnsi="Caviar Dreams"/>
+          <w:b/>
+          <w:i/>
+          <w:sz w:val="36"/>
+          <w:szCs w:val="24"/>
+        </w:rPr>
+        <w:t>Glossaire</w:t>
+      </w:r>
+      <w:r>
+        <w:rPr>
+          <w:rFonts w:ascii="Caviar Dreams" w:hAnsi="Caviar Dreams"/>
+          <w:b/>
+          <w:i/>
+          <w:sz w:val="36"/>
+          <w:szCs w:val="24"/>
+        </w:rPr>
+        <w:t xml:space="preserve"> </w:t>
+      </w:r>
+      <w:r>
+        <w:rPr>
+          <w:rFonts w:ascii="Caviar Dreams" w:hAnsi="Caviar Dreams"/>
+          <w:b/>
+          <w:i/>
+          <w:sz w:val="36"/>
+          <w:szCs w:val="24"/>
+        </w:rPr>
+        <w:tab/>
+        <w:t>4</w:t>
+      </w:r>
+    </w:p>
+    <w:p>
+      <w:pPr>
+        <w:pStyle w:val="Sansinterligne"/>
+        <w:tabs>
           <w:tab w:val="left" w:pos="1418"/>
           <w:tab w:val="left" w:pos="1701"/>
           <w:tab w:val="left" w:pos="2552"/>
@@ -2238,7 +2783,39 @@
           <w:sz w:val="24"/>
           <w:szCs w:val="24"/>
         </w:rPr>
-        <w:t>ma participation à un projet lors de mon année d’alternance au sein de l’équipe Développeur Front Office du groupe FullSix France (entité Ekino), du 1 Septembre 2010 au 30 Septembre 2011.</w:t>
+        <w:t xml:space="preserve">ma participation à un projet lors de mon année d’alternance au sein de l’équipe Développeur Front Office du groupe </w:t>
+      </w:r>
+      <w:proofErr w:type="spellStart"/>
+      <w:r>
+        <w:rPr>
+          <w:sz w:val="24"/>
+          <w:szCs w:val="24"/>
+        </w:rPr>
+        <w:t>FullSix</w:t>
+      </w:r>
+      <w:proofErr w:type="spellEnd"/>
+      <w:r>
+        <w:rPr>
+          <w:sz w:val="24"/>
+          <w:szCs w:val="24"/>
+        </w:rPr>
+        <w:t xml:space="preserve"> France (entité </w:t>
+      </w:r>
+      <w:proofErr w:type="spellStart"/>
+      <w:r>
+        <w:rPr>
+          <w:sz w:val="24"/>
+          <w:szCs w:val="24"/>
+        </w:rPr>
+        <w:t>Ekino</w:t>
+      </w:r>
+      <w:proofErr w:type="spellEnd"/>
+      <w:r>
+        <w:rPr>
+          <w:sz w:val="24"/>
+          <w:szCs w:val="24"/>
+        </w:rPr>
+        <w:t>), du 1 Septembre 2010 au 30 Septembre 2011.</w:t>
       </w:r>
     </w:p>
     <w:p>
@@ -2295,23 +2872,123 @@
           <w:sz w:val="24"/>
           <w:szCs w:val="24"/>
         </w:rPr>
-        <w:t xml:space="preserve">développé dans ce document retrace la refonte graphique du site lcl.fr. </w:t>
-      </w:r>
-    </w:p>
-    <w:p>
-      <w:pPr>
-        <w:pStyle w:val="Sansinterligne"/>
-        <w:rPr>
-          <w:sz w:val="24"/>
-          <w:szCs w:val="24"/>
-        </w:rPr>
-      </w:pPr>
-      <w:r>
-        <w:rPr>
-          <w:sz w:val="24"/>
-          <w:szCs w:val="24"/>
-        </w:rPr>
-        <w:t>Cette  refonte comprend un changement d’aspect visuel ainsi que l’ajout de comportement liée à de nouvelles interactions avec l’utilisateur.</w:t>
+        <w:t xml:space="preserve">développé dans ce document retrace la refonte graphique </w:t>
+      </w:r>
+      <w:proofErr w:type="gramStart"/>
+      <w:r>
+        <w:rPr>
+          <w:sz w:val="24"/>
+          <w:szCs w:val="24"/>
+        </w:rPr>
+        <w:t>d</w:t>
+      </w:r>
+      <w:r>
+        <w:rPr>
+          <w:sz w:val="24"/>
+          <w:szCs w:val="24"/>
+        </w:rPr>
+        <w:t>es</w:t>
+      </w:r>
+      <w:r>
+        <w:rPr>
+          <w:sz w:val="24"/>
+          <w:szCs w:val="24"/>
+        </w:rPr>
+        <w:t xml:space="preserve"> site</w:t>
+      </w:r>
+      <w:proofErr w:type="gramEnd"/>
+      <w:r>
+        <w:rPr>
+          <w:sz w:val="24"/>
+          <w:szCs w:val="24"/>
+        </w:rPr>
+        <w:t xml:space="preserve"> lcl.fr</w:t>
+      </w:r>
+      <w:r>
+        <w:rPr>
+          <w:sz w:val="24"/>
+          <w:szCs w:val="24"/>
+        </w:rPr>
+        <w:t xml:space="preserve"> et chaumet.fr</w:t>
+      </w:r>
+      <w:r>
+        <w:rPr>
+          <w:sz w:val="24"/>
+          <w:szCs w:val="24"/>
+        </w:rPr>
+        <w:t xml:space="preserve">. </w:t>
+      </w:r>
+    </w:p>
+    <w:p>
+      <w:pPr>
+        <w:pStyle w:val="Sansinterligne"/>
+        <w:rPr>
+          <w:sz w:val="24"/>
+          <w:szCs w:val="24"/>
+        </w:rPr>
+      </w:pPr>
+      <w:r>
+        <w:rPr>
+          <w:sz w:val="24"/>
+          <w:szCs w:val="24"/>
+        </w:rPr>
+        <w:t>Ce</w:t>
+      </w:r>
+      <w:r>
+        <w:rPr>
+          <w:sz w:val="24"/>
+          <w:szCs w:val="24"/>
+        </w:rPr>
+        <w:t xml:space="preserve">s </w:t>
+      </w:r>
+      <w:r>
+        <w:rPr>
+          <w:sz w:val="24"/>
+          <w:szCs w:val="24"/>
+        </w:rPr>
+        <w:t>refonte</w:t>
+      </w:r>
+      <w:r>
+        <w:rPr>
+          <w:sz w:val="24"/>
+          <w:szCs w:val="24"/>
+        </w:rPr>
+        <w:t>s</w:t>
+      </w:r>
+      <w:r>
+        <w:rPr>
+          <w:sz w:val="24"/>
+          <w:szCs w:val="24"/>
+        </w:rPr>
+        <w:t xml:space="preserve"> compren</w:t>
+      </w:r>
+      <w:r>
+        <w:rPr>
+          <w:sz w:val="24"/>
+          <w:szCs w:val="24"/>
+        </w:rPr>
+        <w:t>nent</w:t>
+      </w:r>
+      <w:r>
+        <w:rPr>
+          <w:sz w:val="24"/>
+          <w:szCs w:val="24"/>
+        </w:rPr>
+        <w:t xml:space="preserve"> un changement d’aspect visuel ainsi que l’ajout de comportement </w:t>
+      </w:r>
+      <w:r>
+        <w:rPr>
+          <w:sz w:val="24"/>
+          <w:szCs w:val="24"/>
+        </w:rPr>
+        <w:t>lié</w:t>
+      </w:r>
+      <w:r>
+        <w:rPr>
+          <w:sz w:val="24"/>
+          <w:szCs w:val="24"/>
+        </w:rPr>
+        <w:t xml:space="preserve"> à de nouvelles interactions avec l’utilisateur.</w:t>
       </w:r>
     </w:p>
     <w:p>
@@ -2432,7 +3109,7 @@
                     </pic:cNvPicPr>
                   </pic:nvPicPr>
                   <pic:blipFill>
-                    <a:blip r:embed="rId11"/>
+                    <a:blip r:embed="rId12" cstate="print"/>
                     <a:srcRect/>
                     <a:stretch>
                       <a:fillRect/>
@@ -2492,8 +3169,18 @@
           <w:b/>
           <w:sz w:val="56"/>
         </w:rPr>
-        <w:t>– Fullsix</w:t>
-      </w:r>
+        <w:t xml:space="preserve">– </w:t>
+      </w:r>
+      <w:proofErr w:type="spellStart"/>
+      <w:r>
+        <w:rPr>
+          <w:rFonts w:ascii="Caviar Dreams" w:hAnsi="Caviar Dreams"/>
+          <w:b/>
+          <w:sz w:val="56"/>
+        </w:rPr>
+        <w:t>Fullsix</w:t>
+      </w:r>
+      <w:proofErr w:type="spellEnd"/>
     </w:p>
     <w:p>
       <w:pPr>
@@ -2533,89 +3220,9 @@
           <w:sz w:val="24"/>
           <w:szCs w:val="24"/>
         </w:rPr>
-        <w:t>Le groupe Fullsix</w:t>
-      </w:r>
-      <w:r>
-        <w:rPr>
-          <w:rStyle w:val="apple-style-span"/>
-          <w:rFonts w:cstheme="minorHAnsi"/>
-          <w:color w:val="000000"/>
-          <w:sz w:val="24"/>
-          <w:szCs w:val="24"/>
-        </w:rPr>
-        <w:t>, anciennement</w:t>
-      </w:r>
-      <w:r>
-        <w:rPr>
-          <w:rStyle w:val="apple-converted-space"/>
-          <w:rFonts w:cstheme="minorHAnsi"/>
-          <w:color w:val="000000"/>
-          <w:sz w:val="24"/>
-          <w:szCs w:val="24"/>
-        </w:rPr>
-        <w:t> </w:t>
-      </w:r>
-      <w:r>
-        <w:rPr>
-          <w:rStyle w:val="apple-style-span"/>
-          <w:rFonts w:cstheme="minorHAnsi"/>
-          <w:bCs/>
-          <w:color w:val="000000"/>
-          <w:sz w:val="24"/>
-          <w:szCs w:val="24"/>
-        </w:rPr>
-        <w:t>Grey Interactive</w:t>
-      </w:r>
-      <w:r>
-        <w:rPr>
-          <w:rStyle w:val="apple-style-span"/>
-          <w:rFonts w:cstheme="minorHAnsi"/>
-          <w:color w:val="000000"/>
-          <w:sz w:val="24"/>
-          <w:szCs w:val="24"/>
-        </w:rPr>
-        <w:t>, est un groupe indépendant de communication intégrée d’origine française aujourd’hui, comptant parmi dans les 50 plus grands groupes mondiaux. Il a été fondé à Paris par</w:t>
-      </w:r>
-      <w:r>
-        <w:rPr>
-          <w:rStyle w:val="apple-converted-space"/>
-          <w:rFonts w:cstheme="minorHAnsi"/>
-          <w:color w:val="000000"/>
-          <w:sz w:val="24"/>
-          <w:szCs w:val="24"/>
-        </w:rPr>
-        <w:t> </w:t>
-      </w:r>
-      <w:r>
-        <w:rPr>
-          <w:rStyle w:val="apple-style-span"/>
-          <w:rFonts w:cstheme="minorHAnsi"/>
-          <w:color w:val="000000"/>
-          <w:sz w:val="24"/>
-          <w:szCs w:val="24"/>
-        </w:rPr>
-        <w:t>Marco Tinelli</w:t>
-      </w:r>
-      <w:r>
-        <w:rPr>
-          <w:rStyle w:val="apple-converted-space"/>
-          <w:rFonts w:cstheme="minorHAnsi"/>
-          <w:color w:val="000000"/>
-          <w:sz w:val="24"/>
-          <w:szCs w:val="24"/>
-        </w:rPr>
-        <w:t> </w:t>
-      </w:r>
-      <w:r>
-        <w:rPr>
-          <w:rStyle w:val="apple-style-span"/>
-          <w:rFonts w:cstheme="minorHAnsi"/>
-          <w:color w:val="000000"/>
-          <w:sz w:val="24"/>
-          <w:szCs w:val="24"/>
-        </w:rPr>
-        <w:t>en 1998.</w:t>
-      </w:r>
+        <w:t xml:space="preserve">Le groupe </w:t>
+      </w:r>
+      <w:proofErr w:type="spellStart"/>
       <w:r>
         <w:rPr>
           <w:rFonts w:eastAsia="Times New Roman" w:cstheme="minorHAnsi"/>
@@ -2623,19 +3230,123 @@
           <w:sz w:val="24"/>
           <w:szCs w:val="24"/>
         </w:rPr>
-        <w:br/>
-      </w:r>
-    </w:p>
-    <w:p>
-      <w:pPr>
-        <w:spacing w:line="210" w:lineRule="atLeast"/>
+        <w:t>Fullsix</w:t>
+      </w:r>
+      <w:proofErr w:type="spellEnd"/>
+      <w:r>
+        <w:rPr>
+          <w:rStyle w:val="apple-style-span"/>
+          <w:rFonts w:cstheme="minorHAnsi"/>
+          <w:color w:val="000000"/>
+          <w:sz w:val="24"/>
+          <w:szCs w:val="24"/>
+        </w:rPr>
+        <w:t>, anciennement</w:t>
+      </w:r>
+      <w:r>
+        <w:rPr>
+          <w:rStyle w:val="apple-converted-space"/>
+          <w:rFonts w:cstheme="minorHAnsi"/>
+          <w:color w:val="000000"/>
+          <w:sz w:val="24"/>
+          <w:szCs w:val="24"/>
+        </w:rPr>
+        <w:t> </w:t>
+      </w:r>
+      <w:r>
+        <w:rPr>
+          <w:rStyle w:val="apple-style-span"/>
+          <w:rFonts w:cstheme="minorHAnsi"/>
+          <w:bCs/>
+          <w:color w:val="000000"/>
+          <w:sz w:val="24"/>
+          <w:szCs w:val="24"/>
+        </w:rPr>
+        <w:t>Grey Interactive</w:t>
+      </w:r>
+      <w:r>
+        <w:rPr>
+          <w:rStyle w:val="apple-style-span"/>
+          <w:rFonts w:cstheme="minorHAnsi"/>
+          <w:color w:val="000000"/>
+          <w:sz w:val="24"/>
+          <w:szCs w:val="24"/>
+        </w:rPr>
+        <w:t>, est un groupe indépendant de communication intégrée d’origine française aujourd’hui, comptant parmi dans les 50 plus grands groupes mondiaux. Il a été fondé à Paris par</w:t>
+      </w:r>
+      <w:r>
+        <w:rPr>
+          <w:rStyle w:val="apple-converted-space"/>
+          <w:rFonts w:cstheme="minorHAnsi"/>
+          <w:color w:val="000000"/>
+          <w:sz w:val="24"/>
+          <w:szCs w:val="24"/>
+        </w:rPr>
+        <w:t> </w:t>
+      </w:r>
+      <w:r>
+        <w:rPr>
+          <w:rStyle w:val="apple-style-span"/>
+          <w:rFonts w:cstheme="minorHAnsi"/>
+          <w:color w:val="000000"/>
+          <w:sz w:val="24"/>
+          <w:szCs w:val="24"/>
+        </w:rPr>
+        <w:t xml:space="preserve">Marco </w:t>
+      </w:r>
+      <w:proofErr w:type="spellStart"/>
+      <w:r>
+        <w:rPr>
+          <w:rStyle w:val="apple-style-span"/>
+          <w:rFonts w:cstheme="minorHAnsi"/>
+          <w:color w:val="000000"/>
+          <w:sz w:val="24"/>
+          <w:szCs w:val="24"/>
+        </w:rPr>
+        <w:t>Tinelli</w:t>
+      </w:r>
+      <w:proofErr w:type="spellEnd"/>
+      <w:r>
+        <w:rPr>
+          <w:rStyle w:val="apple-converted-space"/>
+          <w:rFonts w:cstheme="minorHAnsi"/>
+          <w:color w:val="000000"/>
+          <w:sz w:val="24"/>
+          <w:szCs w:val="24"/>
+        </w:rPr>
+        <w:t> </w:t>
+      </w:r>
+      <w:r>
+        <w:rPr>
+          <w:rStyle w:val="apple-style-span"/>
+          <w:rFonts w:cstheme="minorHAnsi"/>
+          <w:color w:val="000000"/>
+          <w:sz w:val="24"/>
+          <w:szCs w:val="24"/>
+        </w:rPr>
+        <w:t>en 1998.</w:t>
+      </w:r>
+      <w:r>
         <w:rPr>
           <w:rFonts w:eastAsia="Times New Roman" w:cstheme="minorHAnsi"/>
           <w:color w:val="000000" w:themeColor="text1"/>
           <w:sz w:val="24"/>
           <w:szCs w:val="24"/>
         </w:rPr>
-      </w:pPr>
+        <w:br/>
+      </w:r>
+    </w:p>
+    <w:p>
+      <w:pPr>
+        <w:spacing w:line="210" w:lineRule="atLeast"/>
+        <w:rPr>
+          <w:rFonts w:eastAsia="Times New Roman" w:cstheme="minorHAnsi"/>
+          <w:color w:val="000000" w:themeColor="text1"/>
+          <w:sz w:val="24"/>
+          <w:szCs w:val="24"/>
+        </w:rPr>
+      </w:pPr>
+      <w:proofErr w:type="spellStart"/>
       <w:r>
         <w:rPr>
           <w:rFonts w:eastAsia="Times New Roman" w:cstheme="minorHAnsi"/>
@@ -2644,7 +3355,18 @@
           <w:sz w:val="24"/>
           <w:szCs w:val="24"/>
         </w:rPr>
-        <w:t xml:space="preserve">Fullsix conçoit, construit et réalise des programmes de marketing </w:t>
+        <w:t>Fullsix</w:t>
+      </w:r>
+      <w:proofErr w:type="spellEnd"/>
+      <w:r>
+        <w:rPr>
+          <w:rFonts w:eastAsia="Times New Roman" w:cstheme="minorHAnsi"/>
+          <w:bCs/>
+          <w:color w:val="000000" w:themeColor="text1"/>
+          <w:sz w:val="24"/>
+          <w:szCs w:val="24"/>
+        </w:rPr>
+        <w:t xml:space="preserve"> conçoit, construit et réalise des programmes de marketing </w:t>
       </w:r>
       <w:r>
         <w:rPr>
@@ -2662,7 +3384,47 @@
           <w:sz w:val="24"/>
           <w:szCs w:val="24"/>
         </w:rPr>
-        <w:t xml:space="preserve"> (brochures, mailings, sites web, sms/mms, centre d’appel …).</w:t>
+        <w:t xml:space="preserve"> (brochures, mailings, sites web, </w:t>
+      </w:r>
+      <w:proofErr w:type="spellStart"/>
+      <w:r>
+        <w:rPr>
+          <w:rFonts w:eastAsia="Times New Roman" w:cstheme="minorHAnsi"/>
+          <w:color w:val="000000" w:themeColor="text1"/>
+          <w:sz w:val="24"/>
+          <w:szCs w:val="24"/>
+        </w:rPr>
+        <w:t>sms</w:t>
+      </w:r>
+      <w:proofErr w:type="spellEnd"/>
+      <w:r>
+        <w:rPr>
+          <w:rFonts w:eastAsia="Times New Roman" w:cstheme="minorHAnsi"/>
+          <w:color w:val="000000" w:themeColor="text1"/>
+          <w:sz w:val="24"/>
+          <w:szCs w:val="24"/>
+        </w:rPr>
+        <w:t>/</w:t>
+      </w:r>
+      <w:proofErr w:type="spellStart"/>
+      <w:r>
+        <w:rPr>
+          <w:rFonts w:eastAsia="Times New Roman" w:cstheme="minorHAnsi"/>
+          <w:color w:val="000000" w:themeColor="text1"/>
+          <w:sz w:val="24"/>
+          <w:szCs w:val="24"/>
+        </w:rPr>
+        <w:t>mms</w:t>
+      </w:r>
+      <w:proofErr w:type="spellEnd"/>
+      <w:r>
+        <w:rPr>
+          <w:rFonts w:eastAsia="Times New Roman" w:cstheme="minorHAnsi"/>
+          <w:color w:val="000000" w:themeColor="text1"/>
+          <w:sz w:val="24"/>
+          <w:szCs w:val="24"/>
+        </w:rPr>
+        <w:t>, centre d’appel …).</w:t>
       </w:r>
     </w:p>
     <w:p>
@@ -2733,7 +3495,7 @@
                     </pic:cNvPicPr>
                   </pic:nvPicPr>
                   <pic:blipFill>
-                    <a:blip r:embed="rId12"/>
+                    <a:blip r:embed="rId13" cstate="print"/>
                     <a:srcRect/>
                     <a:stretch>
                       <a:fillRect/>
@@ -2793,7 +3555,73 @@
           <w:sz w:val="24"/>
           <w:szCs w:val="24"/>
         </w:rPr>
-        <w:t>En 2011, il est composé de cinq réseaux internationaux : FullSIX, Grand Union, eKino, 6:AM et OTO Research.</w:t>
+        <w:t xml:space="preserve">En 2011, il est composé de cinq réseaux internationaux : </w:t>
+      </w:r>
+      <w:proofErr w:type="spellStart"/>
+      <w:r>
+        <w:rPr>
+          <w:rStyle w:val="apple-style-span"/>
+          <w:rFonts w:cstheme="minorHAnsi"/>
+          <w:color w:val="000000"/>
+          <w:sz w:val="24"/>
+          <w:szCs w:val="24"/>
+        </w:rPr>
+        <w:t>FullSIX</w:t>
+      </w:r>
+      <w:proofErr w:type="spellEnd"/>
+      <w:r>
+        <w:rPr>
+          <w:rStyle w:val="apple-style-span"/>
+          <w:rFonts w:cstheme="minorHAnsi"/>
+          <w:color w:val="000000"/>
+          <w:sz w:val="24"/>
+          <w:szCs w:val="24"/>
+        </w:rPr>
+        <w:t xml:space="preserve">, Grand Union, </w:t>
+      </w:r>
+      <w:proofErr w:type="spellStart"/>
+      <w:r>
+        <w:rPr>
+          <w:rStyle w:val="apple-style-span"/>
+          <w:rFonts w:cstheme="minorHAnsi"/>
+          <w:color w:val="000000"/>
+          <w:sz w:val="24"/>
+          <w:szCs w:val="24"/>
+        </w:rPr>
+        <w:t>eKino</w:t>
+      </w:r>
+      <w:proofErr w:type="spellEnd"/>
+      <w:r>
+        <w:rPr>
+          <w:rStyle w:val="apple-style-span"/>
+          <w:rFonts w:cstheme="minorHAnsi"/>
+          <w:color w:val="000000"/>
+          <w:sz w:val="24"/>
+          <w:szCs w:val="24"/>
+        </w:rPr>
+        <w:t xml:space="preserve">, 6:AM et OTO </w:t>
+      </w:r>
+      <w:proofErr w:type="spellStart"/>
+      <w:r>
+        <w:rPr>
+          <w:rStyle w:val="apple-style-span"/>
+          <w:rFonts w:cstheme="minorHAnsi"/>
+          <w:color w:val="000000"/>
+          <w:sz w:val="24"/>
+          <w:szCs w:val="24"/>
+        </w:rPr>
+        <w:t>Research</w:t>
+      </w:r>
+      <w:proofErr w:type="spellEnd"/>
+      <w:r>
+        <w:rPr>
+          <w:rStyle w:val="apple-style-span"/>
+          <w:rFonts w:cstheme="minorHAnsi"/>
+          <w:color w:val="000000"/>
+          <w:sz w:val="24"/>
+          <w:szCs w:val="24"/>
+        </w:rPr>
+        <w:t>.</w:t>
       </w:r>
     </w:p>
     <w:p>
@@ -2839,7 +3667,7 @@
                     </pic:cNvPicPr>
                   </pic:nvPicPr>
                   <pic:blipFill>
-                    <a:blip r:embed="rId10"/>
+                    <a:blip r:embed="rId8" cstate="print"/>
                     <a:srcRect/>
                     <a:stretch>
                       <a:fillRect/>
@@ -2905,7 +3733,7 @@
                     </pic:cNvPicPr>
                   </pic:nvPicPr>
                   <pic:blipFill>
-                    <a:blip r:embed="rId13"/>
+                    <a:blip r:embed="rId14" cstate="print"/>
                     <a:srcRect/>
                     <a:stretch>
                       <a:fillRect/>
@@ -2971,7 +3799,7 @@
                     </pic:cNvPicPr>
                   </pic:nvPicPr>
                   <pic:blipFill>
-                    <a:blip r:embed="rId14"/>
+                    <a:blip r:embed="rId15" cstate="print"/>
                     <a:srcRect/>
                     <a:stretch>
                       <a:fillRect/>
@@ -3043,7 +3871,7 @@
                     </pic:cNvPicPr>
                   </pic:nvPicPr>
                   <pic:blipFill>
-                    <a:blip r:embed="rId15"/>
+                    <a:blip r:embed="rId16" cstate="print"/>
                     <a:srcRect/>
                     <a:stretch>
                       <a:fillRect/>
@@ -3109,7 +3937,7 @@
                     </pic:cNvPicPr>
                   </pic:nvPicPr>
                   <pic:blipFill>
-                    <a:blip r:embed="rId9"/>
+                    <a:blip r:embed="rId17" cstate="print"/>
                     <a:srcRect/>
                     <a:stretch>
                       <a:fillRect/>
@@ -3172,6 +4000,7 @@
         </w:rPr>
         <w:t xml:space="preserve">– </w:t>
       </w:r>
+      <w:proofErr w:type="spellStart"/>
       <w:r>
         <w:rPr>
           <w:rFonts w:ascii="Caviar Dreams" w:hAnsi="Caviar Dreams"/>
@@ -3180,6 +4009,7 @@
         </w:rPr>
         <w:t>Ekino</w:t>
       </w:r>
+      <w:proofErr w:type="spellEnd"/>
     </w:p>
     <w:p>
       <w:pPr>
@@ -3206,80 +4036,146 @@
           <w:sz w:val="24"/>
           <w:szCs w:val="24"/>
         </w:rPr>
-        <w:t>L’entité Ekino</w:t>
-      </w:r>
-      <w:r>
-        <w:rPr>
-          <w:sz w:val="24"/>
-          <w:szCs w:val="24"/>
-        </w:rPr>
-        <w:t xml:space="preserve"> constitue la branche technologique du groupe FullSix France.</w:t>
-      </w:r>
-    </w:p>
-    <w:p>
-      <w:pPr>
-        <w:pStyle w:val="Sansinterligne"/>
-        <w:rPr>
-          <w:sz w:val="24"/>
-          <w:szCs w:val="24"/>
-        </w:rPr>
-      </w:pPr>
-      <w:r>
-        <w:rPr>
-          <w:sz w:val="24"/>
-          <w:szCs w:val="24"/>
-        </w:rPr>
-        <w:t>Celle-ci s’est  détachée du nom FullSix fin 2010.</w:t>
-      </w:r>
-    </w:p>
-    <w:p>
-      <w:pPr>
-        <w:pStyle w:val="Sansinterligne"/>
-        <w:rPr>
-          <w:sz w:val="24"/>
-          <w:szCs w:val="24"/>
-        </w:rPr>
-      </w:pPr>
-    </w:p>
-    <w:p>
-      <w:pPr>
-        <w:pStyle w:val="Sansinterligne"/>
-        <w:rPr>
-          <w:sz w:val="24"/>
-          <w:szCs w:val="24"/>
-        </w:rPr>
-      </w:pPr>
-      <w:r>
-        <w:rPr>
-          <w:sz w:val="24"/>
-          <w:szCs w:val="24"/>
-        </w:rPr>
-        <w:t>Ekino est spécialisé en conception, développement et en maintenance de produit numérique : Sites web, application mobiles, outils back-office.</w:t>
-      </w:r>
-    </w:p>
-    <w:p>
-      <w:pPr>
-        <w:pStyle w:val="Sansinterligne"/>
-        <w:rPr>
-          <w:sz w:val="24"/>
-          <w:szCs w:val="24"/>
-        </w:rPr>
-      </w:pPr>
-    </w:p>
-    <w:p>
-      <w:pPr>
-        <w:pStyle w:val="Sansinterligne"/>
-        <w:rPr>
-          <w:sz w:val="24"/>
-          <w:szCs w:val="24"/>
-        </w:rPr>
-      </w:pPr>
-      <w:r>
-        <w:rPr>
-          <w:sz w:val="24"/>
-          <w:szCs w:val="24"/>
-        </w:rPr>
-        <w:t>L’équipe Ekino est constituée de 120 consultants et développeur</w:t>
+        <w:t xml:space="preserve">L’entité </w:t>
+      </w:r>
+      <w:proofErr w:type="spellStart"/>
+      <w:r>
+        <w:rPr>
+          <w:sz w:val="24"/>
+          <w:szCs w:val="24"/>
+        </w:rPr>
+        <w:t>Ekino</w:t>
+      </w:r>
+      <w:proofErr w:type="spellEnd"/>
+      <w:r>
+        <w:rPr>
+          <w:sz w:val="24"/>
+          <w:szCs w:val="24"/>
+        </w:rPr>
+        <w:t xml:space="preserve"> constitue la branche technologique du groupe </w:t>
+      </w:r>
+      <w:proofErr w:type="spellStart"/>
+      <w:r>
+        <w:rPr>
+          <w:sz w:val="24"/>
+          <w:szCs w:val="24"/>
+        </w:rPr>
+        <w:t>FullSix</w:t>
+      </w:r>
+      <w:proofErr w:type="spellEnd"/>
+      <w:r>
+        <w:rPr>
+          <w:sz w:val="24"/>
+          <w:szCs w:val="24"/>
+        </w:rPr>
+        <w:t xml:space="preserve"> France.</w:t>
+      </w:r>
+    </w:p>
+    <w:p>
+      <w:pPr>
+        <w:pStyle w:val="Sansinterligne"/>
+        <w:rPr>
+          <w:sz w:val="24"/>
+          <w:szCs w:val="24"/>
+        </w:rPr>
+      </w:pPr>
+      <w:r>
+        <w:rPr>
+          <w:sz w:val="24"/>
+          <w:szCs w:val="24"/>
+        </w:rPr>
+        <w:t xml:space="preserve">Celle-ci s’est  détachée du nom </w:t>
+      </w:r>
+      <w:proofErr w:type="spellStart"/>
+      <w:r>
+        <w:rPr>
+          <w:sz w:val="24"/>
+          <w:szCs w:val="24"/>
+        </w:rPr>
+        <w:t>FullSix</w:t>
+      </w:r>
+      <w:proofErr w:type="spellEnd"/>
+      <w:r>
+        <w:rPr>
+          <w:sz w:val="24"/>
+          <w:szCs w:val="24"/>
+        </w:rPr>
+        <w:t xml:space="preserve"> fin 2010.</w:t>
+      </w:r>
+    </w:p>
+    <w:p>
+      <w:pPr>
+        <w:pStyle w:val="Sansinterligne"/>
+        <w:rPr>
+          <w:sz w:val="24"/>
+          <w:szCs w:val="24"/>
+        </w:rPr>
+      </w:pPr>
+    </w:p>
+    <w:p>
+      <w:pPr>
+        <w:pStyle w:val="Sansinterligne"/>
+        <w:rPr>
+          <w:sz w:val="24"/>
+          <w:szCs w:val="24"/>
+        </w:rPr>
+      </w:pPr>
+      <w:proofErr w:type="spellStart"/>
+      <w:r>
+        <w:rPr>
+          <w:sz w:val="24"/>
+          <w:szCs w:val="24"/>
+        </w:rPr>
+        <w:t>Ekino</w:t>
+      </w:r>
+      <w:proofErr w:type="spellEnd"/>
+      <w:r>
+        <w:rPr>
+          <w:sz w:val="24"/>
+          <w:szCs w:val="24"/>
+        </w:rPr>
+        <w:t xml:space="preserve"> est spécialisé en conception, développement et en maintenance de produit numérique : Sites web, application mobiles, outils back-office.</w:t>
+      </w:r>
+    </w:p>
+    <w:p>
+      <w:pPr>
+        <w:pStyle w:val="Sansinterligne"/>
+        <w:rPr>
+          <w:sz w:val="24"/>
+          <w:szCs w:val="24"/>
+        </w:rPr>
+      </w:pPr>
+    </w:p>
+    <w:p>
+      <w:pPr>
+        <w:pStyle w:val="Sansinterligne"/>
+        <w:rPr>
+          <w:sz w:val="24"/>
+          <w:szCs w:val="24"/>
+        </w:rPr>
+      </w:pPr>
+      <w:r>
+        <w:rPr>
+          <w:sz w:val="24"/>
+          <w:szCs w:val="24"/>
+        </w:rPr>
+        <w:t xml:space="preserve">L’équipe </w:t>
+      </w:r>
+      <w:proofErr w:type="spellStart"/>
+      <w:r>
+        <w:rPr>
+          <w:sz w:val="24"/>
+          <w:szCs w:val="24"/>
+        </w:rPr>
+        <w:t>Ekino</w:t>
+      </w:r>
+      <w:proofErr w:type="spellEnd"/>
+      <w:r>
+        <w:rPr>
+          <w:sz w:val="24"/>
+          <w:szCs w:val="24"/>
+        </w:rPr>
+        <w:t xml:space="preserve"> est constituée de 120 consultants et développeur</w:t>
       </w:r>
       <w:r>
         <w:rPr>
@@ -3387,57 +4283,181 @@
           <w:sz w:val="24"/>
           <w:szCs w:val="24"/>
         </w:rPr>
-        <w:t xml:space="preserve"> est constituée de développeur front-office web (technologie html/css/js), de flasheur/flexeur, ainsi que de développeur d’application mobile (Android/Iphone).</w:t>
-      </w:r>
-    </w:p>
-    <w:p>
-      <w:pPr>
-        <w:pStyle w:val="Sansinterligne"/>
-        <w:rPr>
-          <w:sz w:val="24"/>
-          <w:szCs w:val="24"/>
-        </w:rPr>
-      </w:pPr>
-    </w:p>
-    <w:p>
-      <w:pPr>
-        <w:pStyle w:val="Sansinterligne"/>
-        <w:rPr>
-          <w:sz w:val="24"/>
-          <w:szCs w:val="24"/>
-        </w:rPr>
-      </w:pPr>
-      <w:r>
-        <w:rPr>
-          <w:sz w:val="24"/>
-          <w:szCs w:val="24"/>
-        </w:rPr>
-        <w:t>Cette équipe fait partie intégrante de l’entité Ekino.</w:t>
-      </w:r>
-    </w:p>
-    <w:p>
-      <w:pPr>
-        <w:pStyle w:val="Sansinterligne"/>
-        <w:rPr>
-          <w:sz w:val="24"/>
-          <w:szCs w:val="24"/>
-        </w:rPr>
-      </w:pPr>
-    </w:p>
-    <w:p>
-      <w:pPr>
-        <w:pStyle w:val="Sansinterligne"/>
-        <w:rPr>
-          <w:sz w:val="24"/>
-          <w:szCs w:val="24"/>
-        </w:rPr>
-      </w:pPr>
-      <w:r>
-        <w:rPr>
-          <w:sz w:val="24"/>
-          <w:szCs w:val="24"/>
-        </w:rPr>
-        <w:t>Ma place au sein de cette équipe se justifie par mon poste en tant que développeur front office web.</w:t>
+        <w:t xml:space="preserve"> est constituée de développeur front-office web </w:t>
+      </w:r>
+      <w:r>
+        <w:rPr>
+          <w:sz w:val="24"/>
+          <w:szCs w:val="24"/>
+        </w:rPr>
+        <w:t xml:space="preserve">(IT) </w:t>
+      </w:r>
+      <w:r>
+        <w:rPr>
+          <w:sz w:val="24"/>
+          <w:szCs w:val="24"/>
+        </w:rPr>
+        <w:t>(technologie html/</w:t>
+      </w:r>
+      <w:proofErr w:type="spellStart"/>
+      <w:r>
+        <w:rPr>
+          <w:sz w:val="24"/>
+          <w:szCs w:val="24"/>
+        </w:rPr>
+        <w:t>css</w:t>
+      </w:r>
+      <w:proofErr w:type="spellEnd"/>
+      <w:r>
+        <w:rPr>
+          <w:sz w:val="24"/>
+          <w:szCs w:val="24"/>
+        </w:rPr>
+        <w:t>/</w:t>
+      </w:r>
+      <w:proofErr w:type="spellStart"/>
+      <w:r>
+        <w:rPr>
+          <w:sz w:val="24"/>
+          <w:szCs w:val="24"/>
+        </w:rPr>
+        <w:t>js</w:t>
+      </w:r>
+      <w:proofErr w:type="spellEnd"/>
+      <w:r>
+        <w:rPr>
+          <w:sz w:val="24"/>
+          <w:szCs w:val="24"/>
+        </w:rPr>
+        <w:t>), de flasheur/</w:t>
+      </w:r>
+      <w:proofErr w:type="spellStart"/>
+      <w:r>
+        <w:rPr>
+          <w:sz w:val="24"/>
+          <w:szCs w:val="24"/>
+        </w:rPr>
+        <w:t>flexeur</w:t>
+      </w:r>
+      <w:proofErr w:type="spellEnd"/>
+      <w:r>
+        <w:rPr>
+          <w:sz w:val="24"/>
+          <w:szCs w:val="24"/>
+        </w:rPr>
+        <w:t>, ainsi que de développeur d’application mobile (</w:t>
+      </w:r>
+      <w:proofErr w:type="spellStart"/>
+      <w:r>
+        <w:rPr>
+          <w:sz w:val="24"/>
+          <w:szCs w:val="24"/>
+        </w:rPr>
+        <w:t>Android</w:t>
+      </w:r>
+      <w:proofErr w:type="spellEnd"/>
+      <w:r>
+        <w:rPr>
+          <w:sz w:val="24"/>
+          <w:szCs w:val="24"/>
+        </w:rPr>
+        <w:t>/</w:t>
+      </w:r>
+      <w:proofErr w:type="spellStart"/>
+      <w:r>
+        <w:rPr>
+          <w:sz w:val="24"/>
+          <w:szCs w:val="24"/>
+        </w:rPr>
+        <w:t>Iphone</w:t>
+      </w:r>
+      <w:proofErr w:type="spellEnd"/>
+      <w:r>
+        <w:rPr>
+          <w:sz w:val="24"/>
+          <w:szCs w:val="24"/>
+        </w:rPr>
+        <w:t>).</w:t>
+      </w:r>
+    </w:p>
+    <w:p>
+      <w:pPr>
+        <w:pStyle w:val="Sansinterligne"/>
+        <w:rPr>
+          <w:sz w:val="24"/>
+          <w:szCs w:val="24"/>
+        </w:rPr>
+      </w:pPr>
+    </w:p>
+    <w:p>
+      <w:pPr>
+        <w:pStyle w:val="Sansinterligne"/>
+        <w:rPr>
+          <w:sz w:val="24"/>
+          <w:szCs w:val="24"/>
+        </w:rPr>
+      </w:pPr>
+      <w:r>
+        <w:rPr>
+          <w:sz w:val="24"/>
+          <w:szCs w:val="24"/>
+        </w:rPr>
+        <w:t xml:space="preserve">Cette équipe fait partie intégrante de l’entité </w:t>
+      </w:r>
+      <w:proofErr w:type="spellStart"/>
+      <w:r>
+        <w:rPr>
+          <w:sz w:val="24"/>
+          <w:szCs w:val="24"/>
+        </w:rPr>
+        <w:t>Ekino</w:t>
+      </w:r>
+      <w:proofErr w:type="spellEnd"/>
+      <w:r>
+        <w:rPr>
+          <w:sz w:val="24"/>
+          <w:szCs w:val="24"/>
+        </w:rPr>
+        <w:t>.</w:t>
+      </w:r>
+    </w:p>
+    <w:p>
+      <w:pPr>
+        <w:pStyle w:val="Sansinterligne"/>
+        <w:rPr>
+          <w:sz w:val="24"/>
+          <w:szCs w:val="24"/>
+        </w:rPr>
+      </w:pPr>
+    </w:p>
+    <w:p>
+      <w:pPr>
+        <w:pStyle w:val="Sansinterligne"/>
+        <w:rPr>
+          <w:sz w:val="24"/>
+          <w:szCs w:val="24"/>
+        </w:rPr>
+      </w:pPr>
+      <w:r>
+        <w:rPr>
+          <w:sz w:val="24"/>
+          <w:szCs w:val="24"/>
+        </w:rPr>
+        <w:t xml:space="preserve">Ma place au sein de cette équipe se justifie par mon poste en tant que </w:t>
+      </w:r>
+      <w:r>
+        <w:rPr>
+          <w:sz w:val="24"/>
+          <w:szCs w:val="24"/>
+        </w:rPr>
+        <w:t>DFO IT</w:t>
+      </w:r>
+      <w:r>
+        <w:rPr>
+          <w:sz w:val="24"/>
+          <w:szCs w:val="24"/>
+        </w:rPr>
+        <w:t>.</w:t>
       </w:r>
     </w:p>
     <w:p>
@@ -3564,7 +4584,25 @@
           <w:sz w:val="24"/>
           <w:szCs w:val="24"/>
         </w:rPr>
-        <w:t>2012.edf-group.net,</w:t>
+        <w:t>2012</w:t>
+      </w:r>
+      <w:proofErr w:type="gramStart"/>
+      <w:r>
+        <w:rPr>
+          <w:rFonts w:cstheme="minorHAnsi"/>
+          <w:sz w:val="24"/>
+          <w:szCs w:val="24"/>
+        </w:rPr>
+        <w:t>.edf</w:t>
+      </w:r>
+      <w:proofErr w:type="gramEnd"/>
+      <w:r>
+        <w:rPr>
+          <w:rFonts w:cstheme="minorHAnsi"/>
+          <w:sz w:val="24"/>
+          <w:szCs w:val="24"/>
+        </w:rPr>
+        <w:t>-group.net,</w:t>
       </w:r>
     </w:p>
     <w:p>
@@ -3586,7 +4624,15 @@
           <w:sz w:val="24"/>
           <w:szCs w:val="24"/>
         </w:rPr>
-        <w:t>Lcl.fr</w:t>
+        <w:t>l</w:t>
+      </w:r>
+      <w:r>
+        <w:rPr>
+          <w:rFonts w:cstheme="minorHAnsi"/>
+          <w:sz w:val="24"/>
+          <w:szCs w:val="24"/>
+        </w:rPr>
+        <w:t>cl.fr</w:t>
       </w:r>
     </w:p>
     <w:p>
@@ -3952,7 +4998,27 @@
           <w:color w:val="000000"/>
           <w:sz w:val="24"/>
         </w:rPr>
-        <w:t>François Barthélemy Arlès-Dufour</w:t>
+        <w:t xml:space="preserve">François Barthélemy </w:t>
+      </w:r>
+      <w:proofErr w:type="spellStart"/>
+      <w:r>
+        <w:rPr>
+          <w:rStyle w:val="apple-style-span"/>
+          <w:rFonts w:cstheme="minorHAnsi"/>
+          <w:color w:val="000000"/>
+          <w:sz w:val="24"/>
+        </w:rPr>
+        <w:t>Arlès</w:t>
+      </w:r>
+      <w:proofErr w:type="spellEnd"/>
+      <w:r>
+        <w:rPr>
+          <w:rStyle w:val="apple-style-span"/>
+          <w:rFonts w:cstheme="minorHAnsi"/>
+          <w:color w:val="000000"/>
+          <w:sz w:val="24"/>
+        </w:rPr>
+        <w:t>-Dufour</w:t>
       </w:r>
       <w:r>
         <w:rPr>
@@ -4208,9 +5274,29 @@
           <w:i/>
           <w:color w:val="000000" w:themeColor="text1"/>
         </w:rPr>
-        <w:t xml:space="preserve">(source : </w:t>
-      </w:r>
-      <w:hyperlink r:id="rId16" w:history="1">
+        <w:t>(</w:t>
+      </w:r>
+      <w:proofErr w:type="gramStart"/>
+      <w:r>
+        <w:rPr>
+          <w:rStyle w:val="apple-style-span"/>
+          <w:rFonts w:cstheme="minorHAnsi"/>
+          <w:i/>
+          <w:color w:val="000000" w:themeColor="text1"/>
+        </w:rPr>
+        <w:t>source</w:t>
+      </w:r>
+      <w:proofErr w:type="gramEnd"/>
+      <w:r>
+        <w:rPr>
+          <w:rStyle w:val="apple-style-span"/>
+          <w:rFonts w:cstheme="minorHAnsi"/>
+          <w:i/>
+          <w:color w:val="000000" w:themeColor="text1"/>
+        </w:rPr>
+        <w:t xml:space="preserve"> : </w:t>
+      </w:r>
+      <w:hyperlink r:id="rId18" w:history="1">
         <w:r>
           <w:rPr>
             <w:rStyle w:val="Lienhypertexte"/>
@@ -4328,7 +5414,7 @@
                     </pic:cNvPicPr>
                   </pic:nvPicPr>
                   <pic:blipFill>
-                    <a:blip r:embed="rId17"/>
+                    <a:blip r:embed="rId19" cstate="print"/>
                     <a:srcRect/>
                     <a:stretch>
                       <a:fillRect/>
@@ -4383,7 +5469,43 @@
           <w:i/>
           <w:sz w:val="24"/>
         </w:rPr>
-        <w:t>(site actuel, réalisé par FullSix)</w:t>
+        <w:t>(</w:t>
+      </w:r>
+      <w:proofErr w:type="gramStart"/>
+      <w:r>
+        <w:rPr>
+          <w:rFonts w:cstheme="minorHAnsi"/>
+          <w:i/>
+          <w:sz w:val="24"/>
+        </w:rPr>
+        <w:t>site</w:t>
+      </w:r>
+      <w:proofErr w:type="gramEnd"/>
+      <w:r>
+        <w:rPr>
+          <w:rFonts w:cstheme="minorHAnsi"/>
+          <w:i/>
+          <w:sz w:val="24"/>
+        </w:rPr>
+        <w:t xml:space="preserve"> actuel, réalisé par </w:t>
+      </w:r>
+      <w:proofErr w:type="spellStart"/>
+      <w:r>
+        <w:rPr>
+          <w:rFonts w:cstheme="minorHAnsi"/>
+          <w:i/>
+          <w:sz w:val="24"/>
+        </w:rPr>
+        <w:t>FullSix</w:t>
+      </w:r>
+      <w:proofErr w:type="spellEnd"/>
+      <w:r>
+        <w:rPr>
+          <w:rFonts w:cstheme="minorHAnsi"/>
+          <w:i/>
+          <w:sz w:val="24"/>
+        </w:rPr>
+        <w:t>)</w:t>
       </w:r>
     </w:p>
     <w:p>
@@ -4641,7 +5763,23 @@
           <w:rFonts w:cstheme="minorHAnsi"/>
           <w:sz w:val="24"/>
         </w:rPr>
-        <w:t>Il comportera une forte interaction avec les réseaux sociaux tels que facebook.</w:t>
+        <w:t xml:space="preserve">Il comportera une forte interaction avec les réseaux sociaux tels que </w:t>
+      </w:r>
+      <w:proofErr w:type="spellStart"/>
+      <w:r>
+        <w:rPr>
+          <w:rFonts w:cstheme="minorHAnsi"/>
+          <w:sz w:val="24"/>
+        </w:rPr>
+        <w:t>facebook</w:t>
+      </w:r>
+      <w:proofErr w:type="spellEnd"/>
+      <w:r>
+        <w:rPr>
+          <w:rFonts w:cstheme="minorHAnsi"/>
+          <w:sz w:val="24"/>
+        </w:rPr>
+        <w:t>.</w:t>
       </w:r>
     </w:p>
     <w:p>
@@ -4752,7 +5890,7 @@
                     </pic:cNvPicPr>
                   </pic:nvPicPr>
                   <pic:blipFill>
-                    <a:blip r:embed="rId18"/>
+                    <a:blip r:embed="rId20" cstate="print"/>
                     <a:srcRect/>
                     <a:stretch>
                       <a:fillRect/>
@@ -4807,9 +5945,27 @@
           <w:i/>
           <w:color w:val="000000" w:themeColor="text1"/>
         </w:rPr>
-        <w:t xml:space="preserve">(source : </w:t>
-      </w:r>
-      <w:hyperlink r:id="rId19" w:history="1">
+        <w:t>(</w:t>
+      </w:r>
+      <w:proofErr w:type="gramStart"/>
+      <w:r>
+        <w:rPr>
+          <w:rFonts w:cstheme="minorHAnsi"/>
+          <w:i/>
+          <w:color w:val="000000" w:themeColor="text1"/>
+        </w:rPr>
+        <w:t>source</w:t>
+      </w:r>
+      <w:proofErr w:type="gramEnd"/>
+      <w:r>
+        <w:rPr>
+          <w:rFonts w:cstheme="minorHAnsi"/>
+          <w:i/>
+          <w:color w:val="000000" w:themeColor="text1"/>
+        </w:rPr>
+        <w:t xml:space="preserve"> : </w:t>
+      </w:r>
+      <w:hyperlink r:id="rId21" w:history="1">
         <w:r>
           <w:rPr>
             <w:rStyle w:val="Lienhypertexte"/>
@@ -4920,7 +6076,7 @@
                     </pic:cNvPicPr>
                   </pic:nvPicPr>
                   <pic:blipFill>
-                    <a:blip r:embed="rId20"/>
+                    <a:blip r:embed="rId22" cstate="print"/>
                     <a:srcRect/>
                     <a:stretch>
                       <a:fillRect/>
@@ -5075,6 +6231,361 @@
         <w:pStyle w:val="Sansinterligne"/>
         <w:rPr>
           <w:rFonts w:cstheme="minorHAnsi"/>
+          <w:b/>
+          <w:sz w:val="24"/>
+        </w:rPr>
+      </w:pPr>
+      <w:proofErr w:type="spellStart"/>
+      <w:r>
+        <w:rPr>
+          <w:rFonts w:cstheme="minorHAnsi"/>
+          <w:b/>
+          <w:sz w:val="24"/>
+        </w:rPr>
+        <w:t>Javascript</w:t>
+      </w:r>
+      <w:proofErr w:type="spellEnd"/>
+    </w:p>
+    <w:p>
+      <w:pPr>
+        <w:pStyle w:val="Sansinterligne"/>
+        <w:rPr>
+          <w:rFonts w:cstheme="minorHAnsi"/>
+          <w:b/>
+          <w:sz w:val="24"/>
+        </w:rPr>
+      </w:pPr>
+    </w:p>
+    <w:p>
+      <w:pPr>
+        <w:pStyle w:val="Sansinterligne"/>
+        <w:rPr>
+          <w:rFonts w:cstheme="minorHAnsi"/>
+          <w:sz w:val="24"/>
+        </w:rPr>
+      </w:pPr>
+      <w:r>
+        <w:rPr>
+          <w:rFonts w:cstheme="minorHAnsi"/>
+          <w:sz w:val="24"/>
+        </w:rPr>
+        <w:t xml:space="preserve">Le site actuel repose sur le </w:t>
+      </w:r>
+      <w:proofErr w:type="spellStart"/>
+      <w:r>
+        <w:rPr>
+          <w:rFonts w:cstheme="minorHAnsi"/>
+          <w:sz w:val="24"/>
+        </w:rPr>
+        <w:t>framework</w:t>
+      </w:r>
+      <w:proofErr w:type="spellEnd"/>
+      <w:r>
+        <w:rPr>
+          <w:rFonts w:cstheme="minorHAnsi"/>
+          <w:sz w:val="24"/>
+        </w:rPr>
+        <w:t xml:space="preserve"> JavaScript maison « f6 ».</w:t>
+      </w:r>
+    </w:p>
+    <w:p>
+      <w:pPr>
+        <w:pStyle w:val="Sansinterligne"/>
+        <w:rPr>
+          <w:rFonts w:cstheme="minorHAnsi"/>
+          <w:sz w:val="24"/>
+        </w:rPr>
+      </w:pPr>
+      <w:r>
+        <w:rPr>
+          <w:rFonts w:cstheme="minorHAnsi"/>
+          <w:sz w:val="24"/>
+        </w:rPr>
+        <w:t xml:space="preserve">L’intérêt principal d’avoir à disposition une technologie interne </w:t>
+      </w:r>
+      <w:r>
+        <w:rPr>
+          <w:rFonts w:cstheme="minorHAnsi"/>
+          <w:sz w:val="24"/>
+        </w:rPr>
+        <w:t xml:space="preserve">réside dans la maîtrise de bout en bout </w:t>
+      </w:r>
+      <w:r>
+        <w:rPr>
+          <w:rFonts w:cstheme="minorHAnsi"/>
+          <w:sz w:val="24"/>
+        </w:rPr>
+        <w:t>de la structure, de la méthodologie et de l’anticipation des bugs repéré et corrigé au fil des projets.</w:t>
+      </w:r>
+    </w:p>
+    <w:p>
+      <w:pPr>
+        <w:pStyle w:val="Sansinterligne"/>
+        <w:rPr>
+          <w:rFonts w:cstheme="minorHAnsi"/>
+          <w:sz w:val="24"/>
+        </w:rPr>
+      </w:pPr>
+    </w:p>
+    <w:p>
+      <w:pPr>
+        <w:pStyle w:val="Sansinterligne"/>
+        <w:rPr>
+          <w:rFonts w:cstheme="minorHAnsi"/>
+          <w:b/>
+          <w:sz w:val="24"/>
+        </w:rPr>
+      </w:pPr>
+      <w:r>
+        <w:rPr>
+          <w:rFonts w:cstheme="minorHAnsi"/>
+          <w:b/>
+          <w:sz w:val="24"/>
+        </w:rPr>
+        <w:t xml:space="preserve">Custom Style </w:t>
+      </w:r>
+      <w:proofErr w:type="spellStart"/>
+      <w:r>
+        <w:rPr>
+          <w:rFonts w:cstheme="minorHAnsi"/>
+          <w:b/>
+          <w:sz w:val="24"/>
+        </w:rPr>
+        <w:t>Sheet</w:t>
+      </w:r>
+      <w:proofErr w:type="spellEnd"/>
+      <w:r>
+        <w:rPr>
+          <w:rFonts w:cstheme="minorHAnsi"/>
+          <w:b/>
+          <w:sz w:val="24"/>
+        </w:rPr>
+        <w:t xml:space="preserve"> (CSS)</w:t>
+      </w:r>
+    </w:p>
+    <w:p>
+      <w:pPr>
+        <w:pStyle w:val="Sansinterligne"/>
+        <w:rPr>
+          <w:rFonts w:cstheme="minorHAnsi"/>
+          <w:sz w:val="24"/>
+        </w:rPr>
+      </w:pPr>
+    </w:p>
+    <w:p>
+      <w:pPr>
+        <w:pStyle w:val="Sansinterligne"/>
+        <w:rPr>
+          <w:rFonts w:cstheme="minorHAnsi"/>
+          <w:sz w:val="24"/>
+        </w:rPr>
+      </w:pPr>
+      <w:r>
+        <w:rPr>
+          <w:rFonts w:cstheme="minorHAnsi"/>
+          <w:sz w:val="24"/>
+        </w:rPr>
+        <w:t xml:space="preserve">La customisation du site lcl.com est portée par une ancienne version du </w:t>
+      </w:r>
+      <w:proofErr w:type="spellStart"/>
+      <w:r>
+        <w:rPr>
+          <w:rFonts w:cstheme="minorHAnsi"/>
+          <w:sz w:val="24"/>
+        </w:rPr>
+        <w:t>framework</w:t>
+      </w:r>
+      <w:proofErr w:type="spellEnd"/>
+      <w:r>
+        <w:rPr>
+          <w:rFonts w:cstheme="minorHAnsi"/>
+          <w:sz w:val="24"/>
+        </w:rPr>
+        <w:t xml:space="preserve"> OOCSS.</w:t>
+      </w:r>
+    </w:p>
+    <w:p>
+      <w:pPr>
+        <w:pStyle w:val="Sansinterligne"/>
+        <w:rPr>
+          <w:rFonts w:cstheme="minorHAnsi"/>
+          <w:sz w:val="24"/>
+        </w:rPr>
+      </w:pPr>
+      <w:r>
+        <w:rPr>
+          <w:rFonts w:cstheme="minorHAnsi"/>
+          <w:sz w:val="24"/>
+        </w:rPr>
+        <w:t>Celui-ci</w:t>
+      </w:r>
+      <w:r>
+        <w:rPr>
+          <w:rFonts w:cstheme="minorHAnsi"/>
+          <w:sz w:val="24"/>
+        </w:rPr>
+        <w:t xml:space="preserve"> à été crée par Nicole Sullivan, ex employé </w:t>
+      </w:r>
+      <w:proofErr w:type="spellStart"/>
+      <w:r>
+        <w:rPr>
+          <w:rFonts w:cstheme="minorHAnsi"/>
+          <w:sz w:val="24"/>
+        </w:rPr>
+        <w:t>F</w:t>
+      </w:r>
+      <w:r>
+        <w:rPr>
+          <w:rFonts w:cstheme="minorHAnsi"/>
+          <w:sz w:val="24"/>
+        </w:rPr>
+        <w:t>ull</w:t>
+      </w:r>
+      <w:r>
+        <w:rPr>
+          <w:rFonts w:cstheme="minorHAnsi"/>
+          <w:sz w:val="24"/>
+        </w:rPr>
+        <w:t>S</w:t>
+      </w:r>
+      <w:r>
+        <w:rPr>
+          <w:rFonts w:cstheme="minorHAnsi"/>
+          <w:sz w:val="24"/>
+        </w:rPr>
+        <w:t>ix</w:t>
+      </w:r>
+      <w:proofErr w:type="spellEnd"/>
+      <w:r>
+        <w:rPr>
+          <w:rFonts w:cstheme="minorHAnsi"/>
+          <w:sz w:val="24"/>
+        </w:rPr>
+        <w:t xml:space="preserve"> travaillant désormais chez </w:t>
+      </w:r>
+      <w:proofErr w:type="spellStart"/>
+      <w:r>
+        <w:rPr>
+          <w:rFonts w:cstheme="minorHAnsi"/>
+          <w:sz w:val="24"/>
+        </w:rPr>
+        <w:t>Facebook</w:t>
+      </w:r>
+      <w:proofErr w:type="spellEnd"/>
+      <w:r>
+        <w:rPr>
+          <w:rFonts w:cstheme="minorHAnsi"/>
+          <w:sz w:val="24"/>
+        </w:rPr>
+        <w:t>.</w:t>
+      </w:r>
+    </w:p>
+    <w:p>
+      <w:pPr>
+        <w:pStyle w:val="Sansinterligne"/>
+        <w:rPr>
+          <w:rFonts w:cstheme="minorHAnsi"/>
+          <w:sz w:val="24"/>
+        </w:rPr>
+      </w:pPr>
+    </w:p>
+    <w:p>
+      <w:pPr>
+        <w:rPr>
+          <w:rFonts w:cstheme="minorHAnsi"/>
+          <w:sz w:val="24"/>
+        </w:rPr>
+      </w:pPr>
+      <w:r>
+        <w:rPr>
+          <w:rFonts w:cstheme="minorHAnsi"/>
+          <w:sz w:val="24"/>
+        </w:rPr>
+        <w:br w:type="page"/>
+      </w:r>
+    </w:p>
+    <w:p>
+      <w:pPr>
+        <w:pStyle w:val="Sansinterligne"/>
+        <w:rPr>
+          <w:rFonts w:ascii="Caviar Dreams" w:hAnsi="Caviar Dreams"/>
+          <w:b/>
+          <w:sz w:val="56"/>
+        </w:rPr>
+      </w:pPr>
+      <w:r>
+        <w:rPr>
+          <w:rFonts w:ascii="Caviar Dreams" w:hAnsi="Caviar Dreams"/>
+          <w:b/>
+          <w:sz w:val="56"/>
+        </w:rPr>
+        <w:lastRenderedPageBreak/>
+        <w:t>Glossaire</w:t>
+      </w:r>
+    </w:p>
+    <w:p>
+      <w:pPr>
+        <w:pStyle w:val="Sansinterligne"/>
+        <w:rPr>
+          <w:rFonts w:ascii="Caviar Dreams" w:hAnsi="Caviar Dreams"/>
+          <w:b/>
+          <w:sz w:val="56"/>
+        </w:rPr>
+      </w:pPr>
+    </w:p>
+    <w:p>
+      <w:pPr>
+        <w:pStyle w:val="Sansinterligne"/>
+        <w:rPr>
+          <w:rFonts w:cstheme="minorHAnsi"/>
+          <w:sz w:val="24"/>
+        </w:rPr>
+      </w:pPr>
+      <w:r>
+        <w:rPr>
+          <w:rFonts w:cstheme="minorHAnsi"/>
+          <w:b/>
+          <w:sz w:val="24"/>
+        </w:rPr>
+        <w:t>DFO</w:t>
+      </w:r>
+      <w:r>
+        <w:rPr>
+          <w:rFonts w:cstheme="minorHAnsi"/>
+          <w:sz w:val="24"/>
+        </w:rPr>
+        <w:t> :</w:t>
+      </w:r>
+      <w:r>
+        <w:rPr>
+          <w:rFonts w:cstheme="minorHAnsi"/>
+          <w:sz w:val="24"/>
+        </w:rPr>
+        <w:tab/>
+        <w:t xml:space="preserve">Développeur Front Office. Le développeur front office à pour unique charge la transposition d’une maquette en élément dynamique au sein d’une page à l’aide de diverses technologies telles que le Html, </w:t>
+      </w:r>
+      <w:proofErr w:type="spellStart"/>
+      <w:r>
+        <w:rPr>
+          <w:rFonts w:cstheme="minorHAnsi"/>
+          <w:sz w:val="24"/>
+        </w:rPr>
+        <w:t>Css</w:t>
+      </w:r>
+      <w:proofErr w:type="spellEnd"/>
+      <w:r>
+        <w:rPr>
+          <w:rFonts w:cstheme="minorHAnsi"/>
+          <w:sz w:val="24"/>
+        </w:rPr>
+        <w:t xml:space="preserve"> et JavaScript.</w:t>
+      </w:r>
+    </w:p>
+    <w:p>
+      <w:pPr>
+        <w:pStyle w:val="Sansinterligne"/>
+        <w:rPr>
+          <w:rFonts w:cstheme="minorHAnsi"/>
           <w:sz w:val="24"/>
         </w:rPr>
       </w:pPr>
@@ -5098,7 +6609,7 @@
       </w:pPr>
     </w:p>
     <w:sectPr>
-      <w:footerReference w:type="default" r:id="rId21"/>
+      <w:footerReference w:type="default" r:id="rId23"/>
       <w:pgSz w:w="11906" w:h="16838"/>
       <w:pgMar w:top="1417" w:right="1417" w:bottom="1417" w:left="1417" w:header="708" w:footer="708" w:gutter="0"/>
       <w:cols w:space="708"/>
@@ -5111,14 +6622,14 @@
 
 <file path=word/endnotes.xml><?xml version="1.0" encoding="utf-8"?>
 <w:endnotes xmlns:ve="http://schemas.openxmlformats.org/markup-compatibility/2006" xmlns:o="urn:schemas-microsoft-com:office:office" xmlns:r="http://schemas.openxmlformats.org/officeDocument/2006/relationships" xmlns:m="http://schemas.openxmlformats.org/officeDocument/2006/math" xmlns:v="urn:schemas-microsoft-com:vml" xmlns:wp="http://schemas.openxmlformats.org/drawingml/2006/wordprocessingDrawing" xmlns:w10="urn:schemas-microsoft-com:office:word" xmlns:w="http://schemas.openxmlformats.org/wordprocessingml/2006/main" xmlns:wne="http://schemas.microsoft.com/office/word/2006/wordml">
-  <w:endnote w:type="separator" w:id="0">
+  <w:endnote w:type="separator" w:id="-1">
     <w:p>
       <w:r>
         <w:separator/>
       </w:r>
     </w:p>
   </w:endnote>
-  <w:endnote w:type="continuationSeparator" w:id="1">
+  <w:endnote w:type="continuationSeparator" w:id="0">
     <w:p>
       <w:r>
         <w:continuationSeparator/>
@@ -5191,7 +6702,7 @@
             <w:rFonts w:ascii="Caviar Dreams" w:hAnsi="Caviar Dreams"/>
             <w:noProof/>
           </w:rPr>
-          <w:t>8</w:t>
+          <w:t>10</w:t>
         </w:r>
         <w:r>
           <w:rPr>
@@ -5228,7 +6739,7 @@
             <w:rFonts w:ascii="Caviar Dreams" w:hAnsi="Caviar Dreams"/>
             <w:noProof/>
           </w:rPr>
-          <w:t>9</w:t>
+          <w:t>10</w:t>
         </w:r>
         <w:r>
           <w:rPr>
@@ -5244,14 +6755,14 @@
 
 <file path=word/footnotes.xml><?xml version="1.0" encoding="utf-8"?>
 <w:footnotes xmlns:ve="http://schemas.openxmlformats.org/markup-compatibility/2006" xmlns:o="urn:schemas-microsoft-com:office:office" xmlns:r="http://schemas.openxmlformats.org/officeDocument/2006/relationships" xmlns:m="http://schemas.openxmlformats.org/officeDocument/2006/math" xmlns:v="urn:schemas-microsoft-com:vml" xmlns:wp="http://schemas.openxmlformats.org/drawingml/2006/wordprocessingDrawing" xmlns:w10="urn:schemas-microsoft-com:office:word" xmlns:w="http://schemas.openxmlformats.org/wordprocessingml/2006/main" xmlns:wne="http://schemas.microsoft.com/office/word/2006/wordml">
-  <w:footnote w:type="separator" w:id="0">
+  <w:footnote w:type="separator" w:id="-1">
     <w:p>
       <w:r>
         <w:separator/>
       </w:r>
     </w:p>
   </w:footnote>
-  <w:footnote w:type="continuationSeparator" w:id="1">
+  <w:footnote w:type="continuationSeparator" w:id="0">
     <w:p>
       <w:r>
         <w:continuationSeparator/>
@@ -6079,323 +7590,6 @@
 </w:styles>
 </file>
 
-<file path=word/glossary/document.xml><?xml version="1.0" encoding="utf-8"?>
-<w:glossaryDocument xmlns:ve="http://schemas.openxmlformats.org/markup-compatibility/2006" xmlns:o="urn:schemas-microsoft-com:office:office" xmlns:r="http://schemas.openxmlformats.org/officeDocument/2006/relationships" xmlns:m="http://schemas.openxmlformats.org/officeDocument/2006/math" xmlns:v="urn:schemas-microsoft-com:vml" xmlns:wp="http://schemas.openxmlformats.org/drawingml/2006/wordprocessingDrawing" xmlns:w10="urn:schemas-microsoft-com:office:word" xmlns:w="http://schemas.openxmlformats.org/wordprocessingml/2006/main" xmlns:wne="http://schemas.microsoft.com/office/word/2006/wordml">
-  <w:docParts/>
-</w:glossaryDocument>
-</file>
-
-<file path=word/glossary/fontTable.xml><?xml version="1.0" encoding="utf-8"?>
-<w:fonts xmlns:r="http://schemas.openxmlformats.org/officeDocument/2006/relationships" xmlns:w="http://schemas.openxmlformats.org/wordprocessingml/2006/main">
-  <w:font w:name="Calibri">
-    <w:panose1 w:val="020F0502020204030204"/>
-    <w:charset w:val="00"/>
-    <w:family w:val="swiss"/>
-    <w:pitch w:val="variable"/>
-    <w:sig w:usb0="E10002FF" w:usb1="4000ACFF" w:usb2="00000009" w:usb3="00000000" w:csb0="0000019F" w:csb1="00000000"/>
-  </w:font>
-  <w:font w:name="Times New Roman">
-    <w:panose1 w:val="02020603050405020304"/>
-    <w:charset w:val="00"/>
-    <w:family w:val="roman"/>
-    <w:pitch w:val="variable"/>
-    <w:sig w:usb0="E0002AFF" w:usb1="C0007841" w:usb2="00000009" w:usb3="00000000" w:csb0="000001FF" w:csb1="00000000"/>
-  </w:font>
-  <w:font w:name="Courier New">
-    <w:panose1 w:val="02070309020205020404"/>
-    <w:charset w:val="00"/>
-    <w:family w:val="modern"/>
-    <w:pitch w:val="fixed"/>
-    <w:sig w:usb0="E0002AFF" w:usb1="C0007843" w:usb2="00000009" w:usb3="00000000" w:csb0="000001FF" w:csb1="00000000"/>
-  </w:font>
-  <w:font w:name="Wingdings">
-    <w:panose1 w:val="05000000000000000000"/>
-    <w:charset w:val="02"/>
-    <w:family w:val="auto"/>
-    <w:pitch w:val="variable"/>
-    <w:sig w:usb0="00000000" w:usb1="10000000" w:usb2="00000000" w:usb3="00000000" w:csb0="80000000" w:csb1="00000000"/>
-  </w:font>
-  <w:font w:name="Symbol">
-    <w:panose1 w:val="05050102010706020507"/>
-    <w:charset w:val="02"/>
-    <w:family w:val="roman"/>
-    <w:pitch w:val="variable"/>
-    <w:sig w:usb0="00000000" w:usb1="10000000" w:usb2="00000000" w:usb3="00000000" w:csb0="80000000" w:csb1="00000000"/>
-  </w:font>
-  <w:font w:name="Tahoma">
-    <w:panose1 w:val="020B0604030504040204"/>
-    <w:charset w:val="00"/>
-    <w:family w:val="swiss"/>
-    <w:pitch w:val="variable"/>
-    <w:sig w:usb0="E1002EFF" w:usb1="C000605B" w:usb2="00000029" w:usb3="00000000" w:csb0="000101FF" w:csb1="00000000"/>
-  </w:font>
-  <w:font w:name="Caviar Dreams">
-    <w:panose1 w:val="020B0302020204020504"/>
-    <w:charset w:val="00"/>
-    <w:family w:val="swiss"/>
-    <w:pitch w:val="variable"/>
-    <w:sig w:usb0="A00000A7" w:usb1="5000004A" w:usb2="00000000" w:usb3="00000000" w:csb0="00000111" w:csb1="00000000"/>
-  </w:font>
-  <w:font w:name="inherit">
-    <w:altName w:val="Times New Roman"/>
-    <w:panose1 w:val="00000000000000000000"/>
-    <w:charset w:val="00"/>
-    <w:family w:val="roman"/>
-    <w:notTrueType/>
-    <w:pitch w:val="default"/>
-    <w:sig w:usb0="00000000" w:usb1="00000000" w:usb2="00000000" w:usb3="00000000" w:csb0="00000000" w:csb1="00000000"/>
-  </w:font>
-  <w:font w:name="Cambria">
-    <w:panose1 w:val="02040503050406030204"/>
-    <w:charset w:val="00"/>
-    <w:family w:val="roman"/>
-    <w:pitch w:val="variable"/>
-    <w:sig w:usb0="E00002FF" w:usb1="400004FF" w:usb2="00000000" w:usb3="00000000" w:csb0="0000019F" w:csb1="00000000"/>
-  </w:font>
-</w:fonts>
-</file>
-
-<file path=word/glossary/settings.xml><?xml version="1.0" encoding="utf-8"?>
-<w:settings xmlns:o="urn:schemas-microsoft-com:office:office" xmlns:r="http://schemas.openxmlformats.org/officeDocument/2006/relationships" xmlns:m="http://schemas.openxmlformats.org/officeDocument/2006/math" xmlns:v="urn:schemas-microsoft-com:vml" xmlns:w10="urn:schemas-microsoft-com:office:word" xmlns:w="http://schemas.openxmlformats.org/wordprocessingml/2006/main" xmlns:sl="http://schemas.openxmlformats.org/schemaLibrary/2006/main">
-  <w:view w:val="normal"/>
-  <w:defaultTabStop w:val="708"/>
-  <w:hyphenationZone w:val="425"/>
-  <w:characterSpacingControl w:val="doNotCompress"/>
-  <w:compat>
-    <w:useFELayout/>
-  </w:compat>
-  <w:rsids>
-    <w:rsidRoot w:val="00A01896"/>
-    <w:rsid w:val="00726071"/>
-    <w:rsid w:val="00A01896"/>
-    <w:rsid w:val="00A05715"/>
-  </w:rsids>
-  <m:mathPr>
-    <m:mathFont m:val="Cambria Math"/>
-    <m:brkBin m:val="before"/>
-    <m:brkBinSub m:val="--"/>
-    <m:smallFrac m:val="off"/>
-    <m:dispDef/>
-    <m:lMargin m:val="0"/>
-    <m:rMargin m:val="0"/>
-    <m:defJc m:val="centerGroup"/>
-    <m:wrapIndent m:val="1440"/>
-    <m:intLim m:val="subSup"/>
-    <m:naryLim m:val="undOvr"/>
-  </m:mathPr>
-  <w:themeFontLang w:val="fr-FR"/>
-  <w:clrSchemeMapping w:bg1="light1" w:t1="dark1" w:bg2="light2" w:t2="dark2" w:accent1="accent1" w:accent2="accent2" w:accent3="accent3" w:accent4="accent4" w:accent5="accent5" w:accent6="accent6" w:hyperlink="hyperlink" w:followedHyperlink="followedHyperlink"/>
-  <w:decimalSymbol w:val=","/>
-  <w:listSeparator w:val=";"/>
-</w:settings>
-</file>
-
-<file path=word/glossary/styles.xml><?xml version="1.0" encoding="utf-8"?>
-<w:styles xmlns:r="http://schemas.openxmlformats.org/officeDocument/2006/relationships" xmlns:w="http://schemas.openxmlformats.org/wordprocessingml/2006/main">
-  <w:docDefaults>
-    <w:rPrDefault>
-      <w:rPr>
-        <w:rFonts w:asciiTheme="minorHAnsi" w:eastAsiaTheme="minorEastAsia" w:hAnsiTheme="minorHAnsi" w:cstheme="minorBidi"/>
-        <w:sz w:val="22"/>
-        <w:szCs w:val="22"/>
-        <w:lang w:val="fr-FR" w:eastAsia="fr-FR" w:bidi="ar-SA"/>
-      </w:rPr>
-    </w:rPrDefault>
-    <w:pPrDefault>
-      <w:pPr>
-        <w:spacing w:after="200" w:line="276" w:lineRule="auto"/>
-      </w:pPr>
-    </w:pPrDefault>
-  </w:docDefaults>
-  <w:latentStyles w:defLockedState="0" w:defUIPriority="99" w:defSemiHidden="1" w:defUnhideWhenUsed="1" w:defQFormat="0" w:count="267">
-    <w:lsdException w:name="Normal" w:semiHidden="0" w:uiPriority="0" w:unhideWhenUsed="0" w:qFormat="1"/>
-    <w:lsdException w:name="heading 1" w:semiHidden="0" w:uiPriority="9" w:unhideWhenUsed="0" w:qFormat="1"/>
-    <w:lsdException w:name="heading 2" w:uiPriority="9" w:qFormat="1"/>
-    <w:lsdException w:name="heading 3" w:uiPriority="9" w:qFormat="1"/>
-    <w:lsdException w:name="heading 4" w:uiPriority="9" w:qFormat="1"/>
-    <w:lsdException w:name="heading 5" w:uiPriority="9" w:qFormat="1"/>
-    <w:lsdException w:name="heading 6" w:uiPriority="9" w:qFormat="1"/>
-    <w:lsdException w:name="heading 7" w:uiPriority="9" w:qFormat="1"/>
-    <w:lsdException w:name="heading 8" w:uiPriority="9" w:qFormat="1"/>
-    <w:lsdException w:name="heading 9" w:uiPriority="9" w:qFormat="1"/>
-    <w:lsdException w:name="toc 1" w:uiPriority="39"/>
-    <w:lsdException w:name="toc 2" w:uiPriority="39"/>
-    <w:lsdException w:name="toc 3" w:uiPriority="39"/>
-    <w:lsdException w:name="toc 4" w:uiPriority="39"/>
-    <w:lsdException w:name="toc 5" w:uiPriority="39"/>
-    <w:lsdException w:name="toc 6" w:uiPriority="39"/>
-    <w:lsdException w:name="toc 7" w:uiPriority="39"/>
-    <w:lsdException w:name="toc 8" w:uiPriority="39"/>
-    <w:lsdException w:name="toc 9" w:uiPriority="39"/>
-    <w:lsdException w:name="caption" w:uiPriority="35" w:qFormat="1"/>
-    <w:lsdException w:name="Title" w:semiHidden="0" w:uiPriority="10" w:unhideWhenUsed="0" w:qFormat="1"/>
-    <w:lsdException w:name="Default Paragraph Font" w:uiPriority="1"/>
-    <w:lsdException w:name="Subtitle" w:semiHidden="0" w:uiPriority="11" w:unhideWhenUsed="0" w:qFormat="1"/>
-    <w:lsdException w:name="Strong" w:semiHidden="0" w:uiPriority="22" w:unhideWhenUsed="0" w:qFormat="1"/>
-    <w:lsdException w:name="Emphasis" w:semiHidden="0" w:uiPriority="20" w:unhideWhenUsed="0" w:qFormat="1"/>
-    <w:lsdException w:name="Table Grid" w:semiHidden="0" w:uiPriority="59" w:unhideWhenUsed="0"/>
-    <w:lsdException w:name="Placeholder Text" w:unhideWhenUsed="0"/>
-    <w:lsdException w:name="No Spacing" w:semiHidden="0" w:uiPriority="1" w:unhideWhenUsed="0" w:qFormat="1"/>
-    <w:lsdException w:name="Light Shading" w:semiHidden="0" w:uiPriority="60" w:unhideWhenUsed="0"/>
-    <w:lsdException w:name="Light List" w:semiHidden="0" w:uiPriority="61" w:unhideWhenUsed="0"/>
-    <w:lsdException w:name="Light Grid" w:semiHidden="0" w:uiPriority="62" w:unhideWhenUsed="0"/>
-    <w:lsdException w:name="Medium Shading 1" w:semiHidden="0" w:uiPriority="63" w:unhideWhenUsed="0"/>
-    <w:lsdException w:name="Medium Shading 2" w:semiHidden="0" w:uiPriority="64" w:unhideWhenUsed="0"/>
-    <w:lsdException w:name="Medium List 1" w:semiHidden="0" w:uiPriority="65" w:unhideWhenUsed="0"/>
-    <w:lsdException w:name="Medium List 2" w:semiHidden="0" w:uiPriority="66" w:unhideWhenUsed="0"/>
-    <w:lsdException w:name="Medium Grid 1" w:semiHidden="0" w:uiPriority="67" w:unhideWhenUsed="0"/>
-    <w:lsdException w:name="Medium Grid 2" w:semiHidden="0" w:uiPriority="68" w:unhideWhenUsed="0"/>
-    <w:lsdException w:name="Medium Grid 3" w:semiHidden="0" w:uiPriority="69" w:unhideWhenUsed="0"/>
-    <w:lsdException w:name="Dark List" w:semiHidden="0" w:uiPriority="70" w:unhideWhenUsed="0"/>
-    <w:lsdException w:name="Colorful Shading" w:semiHidden="0" w:uiPriority="71" w:unhideWhenUsed="0"/>
-    <w:lsdException w:name="Colorful List" w:semiHidden="0" w:uiPriority="72" w:unhideWhenUsed="0"/>
-    <w:lsdException w:name="Colorful Grid" w:semiHidden="0" w:uiPriority="73" w:unhideWhenUsed="0"/>
-    <w:lsdException w:name="Light Shading Accent 1" w:semiHidden="0" w:uiPriority="60" w:unhideWhenUsed="0"/>
-    <w:lsdException w:name="Light List Accent 1" w:semiHidden="0" w:uiPriority="61" w:unhideWhenUsed="0"/>
-    <w:lsdException w:name="Light Grid Accent 1" w:semiHidden="0" w:uiPriority="62" w:unhideWhenUsed="0"/>
-    <w:lsdException w:name="Medium Shading 1 Accent 1" w:semiHidden="0" w:uiPriority="63" w:unhideWhenUsed="0"/>
-    <w:lsdException w:name="Medium Shading 2 Accent 1" w:semiHidden="0" w:uiPriority="64" w:unhideWhenUsed="0"/>
-    <w:lsdException w:name="Medium List 1 Accent 1" w:semiHidden="0" w:uiPriority="65" w:unhideWhenUsed="0"/>
-    <w:lsdException w:name="Revision" w:unhideWhenUsed="0"/>
-    <w:lsdException w:name="List Paragraph" w:semiHidden="0" w:uiPriority="34" w:unhideWhenUsed="0" w:qFormat="1"/>
-    <w:lsdException w:name="Quote" w:semiHidden="0" w:uiPriority="29" w:unhideWhenUsed="0" w:qFormat="1"/>
-    <w:lsdException w:name="Intense Quote" w:semiHidden="0" w:uiPriority="30" w:unhideWhenUsed="0" w:qFormat="1"/>
-    <w:lsdException w:name="Medium List 2 Accent 1" w:semiHidden="0" w:uiPriority="66" w:unhideWhenUsed="0"/>
-    <w:lsdException w:name="Medium Grid 1 Accent 1" w:semiHidden="0" w:uiPriority="67" w:unhideWhenUsed="0"/>
-    <w:lsdException w:name="Medium Grid 2 Accent 1" w:semiHidden="0" w:uiPriority="68" w:unhideWhenUsed="0"/>
-    <w:lsdException w:name="Medium Grid 3 Accent 1" w:semiHidden="0" w:uiPriority="69" w:unhideWhenUsed="0"/>
-    <w:lsdException w:name="Dark List Accent 1" w:semiHidden="0" w:uiPriority="70" w:unhideWhenUsed="0"/>
-    <w:lsdException w:name="Colorful Shading Accent 1" w:semiHidden="0" w:uiPriority="71" w:unhideWhenUsed="0"/>
-    <w:lsdException w:name="Colorful List Accent 1" w:semiHidden="0" w:uiPriority="72" w:unhideWhenUsed="0"/>
-    <w:lsdException w:name="Colorful Grid Accent 1" w:semiHidden="0" w:uiPriority="73" w:unhideWhenUsed="0"/>
-    <w:lsdException w:name="Light Shading Accent 2" w:semiHidden="0" w:uiPriority="60" w:unhideWhenUsed="0"/>
-    <w:lsdException w:name="Light List Accent 2" w:semiHidden="0" w:uiPriority="61" w:unhideWhenUsed="0"/>
-    <w:lsdException w:name="Light Grid Accent 2" w:semiHidden="0" w:uiPriority="62" w:unhideWhenUsed="0"/>
-    <w:lsdException w:name="Medium Shading 1 Accent 2" w:semiHidden="0" w:uiPriority="63" w:unhideWhenUsed="0"/>
-    <w:lsdException w:name="Medium Shading 2 Accent 2" w:semiHidden="0" w:uiPriority="64" w:unhideWhenUsed="0"/>
-    <w:lsdException w:name="Medium List 1 Accent 2" w:semiHidden="0" w:uiPriority="65" w:unhideWhenUsed="0"/>
-    <w:lsdException w:name="Medium List 2 Accent 2" w:semiHidden="0" w:uiPriority="66" w:unhideWhenUsed="0"/>
-    <w:lsdException w:name="Medium Grid 1 Accent 2" w:semiHidden="0" w:uiPriority="67" w:unhideWhenUsed="0"/>
-    <w:lsdException w:name="Medium Grid 2 Accent 2" w:semiHidden="0" w:uiPriority="68" w:unhideWhenUsed="0"/>
-    <w:lsdException w:name="Medium Grid 3 Accent 2" w:semiHidden="0" w:uiPriority="69" w:unhideWhenUsed="0"/>
-    <w:lsdException w:name="Dark List Accent 2" w:semiHidden="0" w:uiPriority="70" w:unhideWhenUsed="0"/>
-    <w:lsdException w:name="Colorful Shading Accent 2" w:semiHidden="0" w:uiPriority="71" w:unhideWhenUsed="0"/>
-    <w:lsdException w:name="Colorful List Accent 2" w:semiHidden="0" w:uiPriority="72" w:unhideWhenUsed="0"/>
-    <w:lsdException w:name="Colorful Grid Accent 2" w:semiHidden="0" w:uiPriority="73" w:unhideWhenUsed="0"/>
-    <w:lsdException w:name="Light Shading Accent 3" w:semiHidden="0" w:uiPriority="60" w:unhideWhenUsed="0"/>
-    <w:lsdException w:name="Light List Accent 3" w:semiHidden="0" w:uiPriority="61" w:unhideWhenUsed="0"/>
-    <w:lsdException w:name="Light Grid Accent 3" w:semiHidden="0" w:uiPriority="62" w:unhideWhenUsed="0"/>
-    <w:lsdException w:name="Medium Shading 1 Accent 3" w:semiHidden="0" w:uiPriority="63" w:unhideWhenUsed="0"/>
-    <w:lsdException w:name="Medium Shading 2 Accent 3" w:semiHidden="0" w:uiPriority="64" w:unhideWhenUsed="0"/>
-    <w:lsdException w:name="Medium List 1 Accent 3" w:semiHidden="0" w:uiPriority="65" w:unhideWhenUsed="0"/>
-    <w:lsdException w:name="Medium List 2 Accent 3" w:semiHidden="0" w:uiPriority="66" w:unhideWhenUsed="0"/>
-    <w:lsdException w:name="Medium Grid 1 Accent 3" w:semiHidden="0" w:uiPriority="67" w:unhideWhenUsed="0"/>
-    <w:lsdException w:name="Medium Grid 2 Accent 3" w:semiHidden="0" w:uiPriority="68" w:unhideWhenUsed="0"/>
-    <w:lsdException w:name="Medium Grid 3 Accent 3" w:semiHidden="0" w:uiPriority="69" w:unhideWhenUsed="0"/>
-    <w:lsdException w:name="Dark List Accent 3" w:semiHidden="0" w:uiPriority="70" w:unhideWhenUsed="0"/>
-    <w:lsdException w:name="Colorful Shading Accent 3" w:semiHidden="0" w:uiPriority="71" w:unhideWhenUsed="0"/>
-    <w:lsdException w:name="Colorful List Accent 3" w:semiHidden="0" w:uiPriority="72" w:unhideWhenUsed="0"/>
-    <w:lsdException w:name="Colorful Grid Accent 3" w:semiHidden="0" w:uiPriority="73" w:unhideWhenUsed="0"/>
-    <w:lsdException w:name="Light Shading Accent 4" w:semiHidden="0" w:uiPriority="60" w:unhideWhenUsed="0"/>
-    <w:lsdException w:name="Light List Accent 4" w:semiHidden="0" w:uiPriority="61" w:unhideWhenUsed="0"/>
-    <w:lsdException w:name="Light Grid Accent 4" w:semiHidden="0" w:uiPriority="62" w:unhideWhenUsed="0"/>
-    <w:lsdException w:name="Medium Shading 1 Accent 4" w:semiHidden="0" w:uiPriority="63" w:unhideWhenUsed="0"/>
-    <w:lsdException w:name="Medium Shading 2 Accent 4" w:semiHidden="0" w:uiPriority="64" w:unhideWhenUsed="0"/>
-    <w:lsdException w:name="Medium List 1 Accent 4" w:semiHidden="0" w:uiPriority="65" w:unhideWhenUsed="0"/>
-    <w:lsdException w:name="Medium List 2 Accent 4" w:semiHidden="0" w:uiPriority="66" w:unhideWhenUsed="0"/>
-    <w:lsdException w:name="Medium Grid 1 Accent 4" w:semiHidden="0" w:uiPriority="67" w:unhideWhenUsed="0"/>
-    <w:lsdException w:name="Medium Grid 2 Accent 4" w:semiHidden="0" w:uiPriority="68" w:unhideWhenUsed="0"/>
-    <w:lsdException w:name="Medium Grid 3 Accent 4" w:semiHidden="0" w:uiPriority="69" w:unhideWhenUsed="0"/>
-    <w:lsdException w:name="Dark List Accent 4" w:semiHidden="0" w:uiPriority="70" w:unhideWhenUsed="0"/>
-    <w:lsdException w:name="Colorful Shading Accent 4" w:semiHidden="0" w:uiPriority="71" w:unhideWhenUsed="0"/>
-    <w:lsdException w:name="Colorful List Accent 4" w:semiHidden="0" w:uiPriority="72" w:unhideWhenUsed="0"/>
-    <w:lsdException w:name="Colorful Grid Accent 4" w:semiHidden="0" w:uiPriority="73" w:unhideWhenUsed="0"/>
-    <w:lsdException w:name="Light Shading Accent 5" w:semiHidden="0" w:uiPriority="60" w:unhideWhenUsed="0"/>
-    <w:lsdException w:name="Light List Accent 5" w:semiHidden="0" w:uiPriority="61" w:unhideWhenUsed="0"/>
-    <w:lsdException w:name="Light Grid Accent 5" w:semiHidden="0" w:uiPriority="62" w:unhideWhenUsed="0"/>
-    <w:lsdException w:name="Medium Shading 1 Accent 5" w:semiHidden="0" w:uiPriority="63" w:unhideWhenUsed="0"/>
-    <w:lsdException w:name="Medium Shading 2 Accent 5" w:semiHidden="0" w:uiPriority="64" w:unhideWhenUsed="0"/>
-    <w:lsdException w:name="Medium List 1 Accent 5" w:semiHidden="0" w:uiPriority="65" w:unhideWhenUsed="0"/>
-    <w:lsdException w:name="Medium List 2 Accent 5" w:semiHidden="0" w:uiPriority="66" w:unhideWhenUsed="0"/>
-    <w:lsdException w:name="Medium Grid 1 Accent 5" w:semiHidden="0" w:uiPriority="67" w:unhideWhenUsed="0"/>
-    <w:lsdException w:name="Medium Grid 2 Accent 5" w:semiHidden="0" w:uiPriority="68" w:unhideWhenUsed="0"/>
-    <w:lsdException w:name="Medium Grid 3 Accent 5" w:semiHidden="0" w:uiPriority="69" w:unhideWhenUsed="0"/>
-    <w:lsdException w:name="Dark List Accent 5" w:semiHidden="0" w:uiPriority="70" w:unhideWhenUsed="0"/>
-    <w:lsdException w:name="Colorful Shading Accent 5" w:semiHidden="0" w:uiPriority="71" w:unhideWhenUsed="0"/>
-    <w:lsdException w:name="Colorful List Accent 5" w:semiHidden="0" w:uiPriority="72" w:unhideWhenUsed="0"/>
-    <w:lsdException w:name="Colorful Grid Accent 5" w:semiHidden="0" w:uiPriority="73" w:unhideWhenUsed="0"/>
-    <w:lsdException w:name="Light Shading Accent 6" w:semiHidden="0" w:uiPriority="60" w:unhideWhenUsed="0"/>
-    <w:lsdException w:name="Light List Accent 6" w:semiHidden="0" w:uiPriority="61" w:unhideWhenUsed="0"/>
-    <w:lsdException w:name="Light Grid Accent 6" w:semiHidden="0" w:uiPriority="62" w:unhideWhenUsed="0"/>
-    <w:lsdException w:name="Medium Shading 1 Accent 6" w:semiHidden="0" w:uiPriority="63" w:unhideWhenUsed="0"/>
-    <w:lsdException w:name="Medium Shading 2 Accent 6" w:semiHidden="0" w:uiPriority="64" w:unhideWhenUsed="0"/>
-    <w:lsdException w:name="Medium List 1 Accent 6" w:semiHidden="0" w:uiPriority="65" w:unhideWhenUsed="0"/>
-    <w:lsdException w:name="Medium List 2 Accent 6" w:semiHidden="0" w:uiPriority="66" w:unhideWhenUsed="0"/>
-    <w:lsdException w:name="Medium Grid 1 Accent 6" w:semiHidden="0" w:uiPriority="67" w:unhideWhenUsed="0"/>
-    <w:lsdException w:name="Medium Grid 2 Accent 6" w:semiHidden="0" w:uiPriority="68" w:unhideWhenUsed="0"/>
-    <w:lsdException w:name="Medium Grid 3 Accent 6" w:semiHidden="0" w:uiPriority="69" w:unhideWhenUsed="0"/>
-    <w:lsdException w:name="Dark List Accent 6" w:semiHidden="0" w:uiPriority="70" w:unhideWhenUsed="0"/>
-    <w:lsdException w:name="Colorful Shading Accent 6" w:semiHidden="0" w:uiPriority="71" w:unhideWhenUsed="0"/>
-    <w:lsdException w:name="Colorful List Accent 6" w:semiHidden="0" w:uiPriority="72" w:unhideWhenUsed="0"/>
-    <w:lsdException w:name="Colorful Grid Accent 6" w:semiHidden="0" w:uiPriority="73" w:unhideWhenUsed="0"/>
-    <w:lsdException w:name="Subtle Emphasis" w:semiHidden="0" w:uiPriority="19" w:unhideWhenUsed="0" w:qFormat="1"/>
-    <w:lsdException w:name="Intense Emphasis" w:semiHidden="0" w:uiPriority="21" w:unhideWhenUsed="0" w:qFormat="1"/>
-    <w:lsdException w:name="Subtle Reference" w:semiHidden="0" w:uiPriority="31" w:unhideWhenUsed="0" w:qFormat="1"/>
-    <w:lsdException w:name="Intense Reference" w:semiHidden="0" w:uiPriority="32" w:unhideWhenUsed="0" w:qFormat="1"/>
-    <w:lsdException w:name="Book Title" w:semiHidden="0" w:uiPriority="33" w:unhideWhenUsed="0" w:qFormat="1"/>
-    <w:lsdException w:name="Bibliography" w:uiPriority="37"/>
-    <w:lsdException w:name="TOC Heading" w:uiPriority="39" w:qFormat="1"/>
-  </w:latentStyles>
-  <w:style w:type="paragraph" w:default="1" w:styleId="Normal">
-    <w:name w:val="Normal"/>
-    <w:qFormat/>
-    <w:rsid w:val="00A05715"/>
-  </w:style>
-  <w:style w:type="character" w:default="1" w:styleId="Policepardfaut">
-    <w:name w:val="Default Paragraph Font"/>
-    <w:uiPriority w:val="1"/>
-    <w:semiHidden/>
-    <w:unhideWhenUsed/>
-  </w:style>
-  <w:style w:type="table" w:default="1" w:styleId="TableauNormal">
-    <w:name w:val="Normal Table"/>
-    <w:uiPriority w:val="99"/>
-    <w:semiHidden/>
-    <w:unhideWhenUsed/>
-    <w:qFormat/>
-    <w:tblPr>
-      <w:tblInd w:w="0" w:type="dxa"/>
-      <w:tblCellMar>
-        <w:top w:w="0" w:type="dxa"/>
-        <w:left w:w="108" w:type="dxa"/>
-        <w:bottom w:w="0" w:type="dxa"/>
-        <w:right w:w="108" w:type="dxa"/>
-      </w:tblCellMar>
-    </w:tblPr>
-  </w:style>
-  <w:style w:type="numbering" w:default="1" w:styleId="Aucuneliste">
-    <w:name w:val="No List"/>
-    <w:uiPriority w:val="99"/>
-    <w:semiHidden/>
-    <w:unhideWhenUsed/>
-  </w:style>
-  <w:style w:type="paragraph" w:customStyle="1" w:styleId="E8B4B1AD72134AFEB03E0F4EABC4EDCC">
-    <w:name w:val="E8B4B1AD72134AFEB03E0F4EABC4EDCC"/>
-    <w:rsid w:val="00A01896"/>
-  </w:style>
-  <w:style w:type="paragraph" w:customStyle="1" w:styleId="B43E92CCB7224A9CA2A77772EBFC87AB">
-    <w:name w:val="B43E92CCB7224A9CA2A77772EBFC87AB"/>
-    <w:rsid w:val="00A05715"/>
-  </w:style>
-</w:styles>
-</file>
-
-<file path=word/glossary/webSettings.xml><?xml version="1.0" encoding="utf-8"?>
-<w:webSettings xmlns:r="http://schemas.openxmlformats.org/officeDocument/2006/relationships" xmlns:w="http://schemas.openxmlformats.org/wordprocessingml/2006/main">
-  <w:optimizeForBrowser/>
-</w:webSettings>
-</file>
-
 <file path=word/theme/theme1.xml><?xml version="1.0" encoding="utf-8"?>
 <a:theme xmlns:a="http://schemas.openxmlformats.org/drawingml/2006/main" name="Thème Office">
   <a:themeElements>

</xml_diff>